<commit_message>
updating web/; developing E3-arquitetura
</commit_message>
<xml_diff>
--- a/Entrega4/E3 - arquitetura.docx
+++ b/Entrega4/E3 - arquitetura.docx
@@ -872,25 +872,2454 @@
       <w:pPr>
         <w:jc w:val="both"/>
         <w:rPr>
-          <w:rFonts w:eastAsia="Times New Roman" w:cstheme="minorHAnsi"/>
-          <w:color w:val="444444"/>
-          <w:sz w:val="32"/>
-          <w:szCs w:val="36"/>
-          <w:lang w:eastAsia="pt-PT"/>
-        </w:rPr>
-      </w:pPr>
-      <w:r>
-        <w:rPr>
           <w:rFonts w:ascii="Agency FB" w:hAnsi="Agency FB" w:cstheme="majorHAnsi"/>
           <w:b/>
           <w:bCs/>
           <w:sz w:val="48"/>
           <w:szCs w:val="48"/>
-          <w:lang w:val="en-US"/>
+        </w:rPr>
+      </w:pPr>
+      <w:r>
+        <w:rPr>
+          <w:rFonts w:ascii="Agency FB" w:hAnsi="Agency FB" w:cstheme="majorHAnsi"/>
+          <w:b/>
+          <w:bCs/>
+          <w:sz w:val="48"/>
+          <w:szCs w:val="48"/>
         </w:rPr>
         <w:lastRenderedPageBreak/>
-        <w:t>Arquitetura da Aplicação Flask</w:t>
-      </w:r>
+        <w:t xml:space="preserve">Arquitetura da Aplicação </w:t>
+      </w:r>
+      <w:proofErr w:type="spellStart"/>
+      <w:r>
+        <w:rPr>
+          <w:rFonts w:ascii="Agency FB" w:hAnsi="Agency FB" w:cstheme="majorHAnsi"/>
+          <w:b/>
+          <w:bCs/>
+          <w:sz w:val="48"/>
+          <w:szCs w:val="48"/>
+        </w:rPr>
+        <w:t>Flask</w:t>
+      </w:r>
+      <w:proofErr w:type="spellEnd"/>
+    </w:p>
+    <w:p>
+      <w:pPr>
+        <w:suppressAutoHyphens w:val="0"/>
+        <w:ind w:left="142" w:firstLine="566"/>
+        <w:jc w:val="both"/>
+        <w:rPr>
+          <w:rFonts w:cstheme="minorHAnsi"/>
+          <w:sz w:val="24"/>
+          <w:szCs w:val="24"/>
+        </w:rPr>
+      </w:pPr>
+      <w:r>
+        <w:rPr>
+          <w:rFonts w:cstheme="minorHAnsi"/>
+          <w:sz w:val="24"/>
+          <w:szCs w:val="24"/>
+        </w:rPr>
+        <w:t xml:space="preserve">Para a aplicação funcionar da maneira como foi concebida, tivemos de criar comandos que alterassem as tabelas anteriormente criadas. </w:t>
+      </w:r>
+      <w:r>
+        <w:rPr>
+          <w:rFonts w:cstheme="minorHAnsi"/>
+          <w:sz w:val="24"/>
+          <w:szCs w:val="24"/>
+        </w:rPr>
+        <w:t xml:space="preserve">Uma das </w:t>
+      </w:r>
+      <w:r>
+        <w:rPr>
+          <w:rFonts w:cstheme="minorHAnsi"/>
+          <w:sz w:val="24"/>
+          <w:szCs w:val="24"/>
+        </w:rPr>
+        <w:t>alteraç</w:t>
+      </w:r>
+      <w:r>
+        <w:rPr>
+          <w:rFonts w:cstheme="minorHAnsi"/>
+          <w:sz w:val="24"/>
+          <w:szCs w:val="24"/>
+        </w:rPr>
+        <w:t>ões foi o “</w:t>
+      </w:r>
+      <w:proofErr w:type="spellStart"/>
+      <w:r>
+        <w:rPr>
+          <w:rFonts w:cstheme="minorHAnsi"/>
+          <w:sz w:val="24"/>
+          <w:szCs w:val="24"/>
+        </w:rPr>
+        <w:t>update</w:t>
+      </w:r>
+      <w:proofErr w:type="spellEnd"/>
+      <w:r>
+        <w:rPr>
+          <w:rFonts w:cstheme="minorHAnsi"/>
+          <w:sz w:val="24"/>
+          <w:szCs w:val="24"/>
+        </w:rPr>
+        <w:t xml:space="preserve"> cascade”, que</w:t>
+      </w:r>
+      <w:r>
+        <w:rPr>
+          <w:rFonts w:cstheme="minorHAnsi"/>
+          <w:sz w:val="24"/>
+          <w:szCs w:val="24"/>
+        </w:rPr>
+        <w:t xml:space="preserve"> faz com que ao alterar alguma informação numa tabela, se esta for foreign </w:t>
+      </w:r>
+      <w:proofErr w:type="spellStart"/>
+      <w:r>
+        <w:rPr>
+          <w:rFonts w:cstheme="minorHAnsi"/>
+          <w:sz w:val="24"/>
+          <w:szCs w:val="24"/>
+        </w:rPr>
+        <w:t>key</w:t>
+      </w:r>
+      <w:proofErr w:type="spellEnd"/>
+      <w:r>
+        <w:rPr>
+          <w:rFonts w:cstheme="minorHAnsi"/>
+          <w:sz w:val="24"/>
+          <w:szCs w:val="24"/>
+        </w:rPr>
+        <w:t xml:space="preserve"> de outra, então esta informação vai ser alterada</w:t>
+      </w:r>
+      <w:r>
+        <w:rPr>
+          <w:rFonts w:cstheme="minorHAnsi"/>
+          <w:sz w:val="24"/>
+          <w:szCs w:val="24"/>
+        </w:rPr>
+        <w:t xml:space="preserve"> nesta outra</w:t>
+      </w:r>
+      <w:r>
+        <w:rPr>
+          <w:rFonts w:cstheme="minorHAnsi"/>
+          <w:sz w:val="24"/>
+          <w:szCs w:val="24"/>
+        </w:rPr>
+        <w:t xml:space="preserve"> tabela. O mesmo funciona para o “drop cascade”, onde ao eliminar um registo, se ele existir como foreign </w:t>
+      </w:r>
+      <w:proofErr w:type="spellStart"/>
+      <w:r>
+        <w:rPr>
+          <w:rFonts w:cstheme="minorHAnsi"/>
+          <w:sz w:val="24"/>
+          <w:szCs w:val="24"/>
+        </w:rPr>
+        <w:t>key</w:t>
+      </w:r>
+      <w:proofErr w:type="spellEnd"/>
+      <w:r>
+        <w:rPr>
+          <w:rFonts w:cstheme="minorHAnsi"/>
+          <w:sz w:val="24"/>
+          <w:szCs w:val="24"/>
+        </w:rPr>
+        <w:t xml:space="preserve"> noutra tabela, então o registo contendo informações desta linha também será </w:t>
+      </w:r>
+      <w:r>
+        <w:rPr>
+          <w:rFonts w:cstheme="minorHAnsi"/>
+          <w:sz w:val="24"/>
+          <w:szCs w:val="24"/>
+        </w:rPr>
+        <w:t>eliminada</w:t>
+      </w:r>
+      <w:r>
+        <w:rPr>
+          <w:rFonts w:cstheme="minorHAnsi"/>
+          <w:sz w:val="24"/>
+          <w:szCs w:val="24"/>
+        </w:rPr>
+        <w:t>.</w:t>
+      </w:r>
+    </w:p>
+    <w:p>
+      <w:pPr>
+        <w:suppressAutoHyphens w:val="0"/>
+        <w:ind w:left="142" w:firstLine="566"/>
+        <w:jc w:val="both"/>
+        <w:rPr>
+          <w:rFonts w:cstheme="minorHAnsi"/>
+          <w:sz w:val="24"/>
+          <w:szCs w:val="24"/>
+        </w:rPr>
+      </w:pPr>
+      <w:r>
+        <w:rPr>
+          <w:rFonts w:cstheme="minorHAnsi"/>
+          <w:sz w:val="24"/>
+          <w:szCs w:val="24"/>
+        </w:rPr>
+        <w:t xml:space="preserve">Para além disto demos </w:t>
+      </w:r>
+      <w:proofErr w:type="spellStart"/>
+      <w:r>
+        <w:rPr>
+          <w:rFonts w:cstheme="minorHAnsi"/>
+          <w:sz w:val="24"/>
+          <w:szCs w:val="24"/>
+        </w:rPr>
+        <w:t>update</w:t>
+      </w:r>
+      <w:proofErr w:type="spellEnd"/>
+      <w:r>
+        <w:rPr>
+          <w:rFonts w:cstheme="minorHAnsi"/>
+          <w:sz w:val="24"/>
+          <w:szCs w:val="24"/>
+        </w:rPr>
+        <w:t xml:space="preserve"> a alguns valores </w:t>
+      </w:r>
+      <w:r>
+        <w:rPr>
+          <w:rFonts w:cstheme="minorHAnsi"/>
+          <w:sz w:val="24"/>
+          <w:szCs w:val="24"/>
+        </w:rPr>
+        <w:t xml:space="preserve">da tabela análise, </w:t>
+      </w:r>
+      <w:r>
+        <w:rPr>
+          <w:rFonts w:cstheme="minorHAnsi"/>
+          <w:sz w:val="24"/>
+          <w:szCs w:val="24"/>
+        </w:rPr>
+        <w:t xml:space="preserve">para que, no caso das análises de glicemia, estas </w:t>
+      </w:r>
+      <w:r>
+        <w:rPr>
+          <w:rFonts w:cstheme="minorHAnsi"/>
+          <w:sz w:val="24"/>
+          <w:szCs w:val="24"/>
+        </w:rPr>
+        <w:t>possam</w:t>
+      </w:r>
+      <w:r>
+        <w:rPr>
+          <w:rFonts w:cstheme="minorHAnsi"/>
+          <w:sz w:val="24"/>
+          <w:szCs w:val="24"/>
+        </w:rPr>
+        <w:t xml:space="preserve"> ser vistas no browser, uma vez que anteriormente nenhum registo continha o nome “glicemia”.</w:t>
+      </w:r>
+    </w:p>
+    <w:p>
+      <w:pPr>
+        <w:suppressAutoHyphens w:val="0"/>
+        <w:ind w:left="142" w:firstLine="566"/>
+        <w:jc w:val="both"/>
+        <w:rPr>
+          <w:rFonts w:cstheme="minorHAnsi"/>
+          <w:sz w:val="24"/>
+          <w:szCs w:val="24"/>
+        </w:rPr>
+      </w:pPr>
+      <w:r>
+        <w:rPr>
+          <w:rFonts w:cstheme="minorHAnsi"/>
+          <w:sz w:val="24"/>
+          <w:szCs w:val="24"/>
+        </w:rPr>
+        <w:t xml:space="preserve">A aplicação foi desenvolvida utilizando Python e uma </w:t>
+      </w:r>
+      <w:proofErr w:type="spellStart"/>
+      <w:r>
+        <w:rPr>
+          <w:rFonts w:cstheme="minorHAnsi"/>
+          <w:sz w:val="24"/>
+          <w:szCs w:val="24"/>
+        </w:rPr>
+        <w:t>library</w:t>
+      </w:r>
+      <w:proofErr w:type="spellEnd"/>
+      <w:r>
+        <w:rPr>
+          <w:rFonts w:cstheme="minorHAnsi"/>
+          <w:sz w:val="24"/>
+          <w:szCs w:val="24"/>
+        </w:rPr>
+        <w:t xml:space="preserve"> chamada </w:t>
+      </w:r>
+      <w:proofErr w:type="spellStart"/>
+      <w:r>
+        <w:rPr>
+          <w:rFonts w:cstheme="minorHAnsi"/>
+          <w:sz w:val="24"/>
+          <w:szCs w:val="24"/>
+        </w:rPr>
+        <w:t>Flask</w:t>
+      </w:r>
+      <w:proofErr w:type="spellEnd"/>
+      <w:r>
+        <w:rPr>
+          <w:rFonts w:cstheme="minorHAnsi"/>
+          <w:sz w:val="24"/>
+          <w:szCs w:val="24"/>
+        </w:rPr>
+        <w:t>.</w:t>
+      </w:r>
+      <w:r>
+        <w:rPr>
+          <w:rFonts w:cstheme="minorHAnsi"/>
+          <w:sz w:val="24"/>
+          <w:szCs w:val="24"/>
+        </w:rPr>
+        <w:t xml:space="preserve"> Esta biblioteca permite, com o </w:t>
+      </w:r>
+      <w:r>
+        <w:rPr>
+          <w:rFonts w:cstheme="minorHAnsi"/>
+          <w:sz w:val="24"/>
+          <w:szCs w:val="24"/>
+        </w:rPr>
+        <w:t>auxílio</w:t>
+      </w:r>
+      <w:r>
+        <w:rPr>
+          <w:rFonts w:cstheme="minorHAnsi"/>
+          <w:sz w:val="24"/>
+          <w:szCs w:val="24"/>
+        </w:rPr>
+        <w:t xml:space="preserve"> do python, desenvolver e manipular </w:t>
+      </w:r>
+      <w:r>
+        <w:rPr>
+          <w:rFonts w:cstheme="minorHAnsi"/>
+          <w:sz w:val="24"/>
+          <w:szCs w:val="24"/>
+        </w:rPr>
+        <w:t>páginas</w:t>
+      </w:r>
+      <w:r>
+        <w:rPr>
+          <w:rFonts w:cstheme="minorHAnsi"/>
+          <w:sz w:val="24"/>
+          <w:szCs w:val="24"/>
+        </w:rPr>
+        <w:t xml:space="preserve"> html para apresentar os dados/</w:t>
+      </w:r>
+      <w:proofErr w:type="spellStart"/>
+      <w:r>
+        <w:rPr>
+          <w:rFonts w:cstheme="minorHAnsi"/>
+          <w:sz w:val="24"/>
+          <w:szCs w:val="24"/>
+        </w:rPr>
+        <w:t>querys</w:t>
+      </w:r>
+      <w:proofErr w:type="spellEnd"/>
+      <w:r>
+        <w:rPr>
+          <w:rFonts w:cstheme="minorHAnsi"/>
+          <w:sz w:val="24"/>
+          <w:szCs w:val="24"/>
+        </w:rPr>
+        <w:t xml:space="preserve"> indo ao servidor da nossa base de Dados e executando os pedidos.</w:t>
+      </w:r>
+    </w:p>
+    <w:p>
+      <w:pPr>
+        <w:suppressAutoHyphens w:val="0"/>
+        <w:ind w:left="142" w:firstLine="566"/>
+        <w:jc w:val="both"/>
+        <w:rPr>
+          <w:rFonts w:cstheme="minorHAnsi"/>
+          <w:sz w:val="24"/>
+          <w:szCs w:val="24"/>
+        </w:rPr>
+      </w:pPr>
+      <w:r>
+        <w:rPr>
+          <w:rFonts w:cstheme="minorHAnsi"/>
+          <w:sz w:val="24"/>
+          <w:szCs w:val="24"/>
+        </w:rPr>
+        <w:t xml:space="preserve">Antes de executar o app.py, deve alterar as variaveis iniciais, de modo a localizar um servidor local para ser testado. </w:t>
+      </w:r>
+      <w:r>
+        <w:rPr>
+          <w:rFonts w:cstheme="minorHAnsi"/>
+          <w:sz w:val="24"/>
+          <w:szCs w:val="24"/>
+        </w:rPr>
+        <w:t>A</w:t>
+      </w:r>
+      <w:r>
+        <w:rPr>
+          <w:rFonts w:cstheme="minorHAnsi"/>
+          <w:sz w:val="24"/>
+          <w:szCs w:val="24"/>
+        </w:rPr>
+        <w:t>pós</w:t>
+      </w:r>
+      <w:r>
+        <w:rPr>
+          <w:rFonts w:cstheme="minorHAnsi"/>
+          <w:sz w:val="24"/>
+          <w:szCs w:val="24"/>
+        </w:rPr>
+        <w:t xml:space="preserve"> </w:t>
+      </w:r>
+      <w:r>
+        <w:rPr>
+          <w:rFonts w:cstheme="minorHAnsi"/>
+          <w:sz w:val="24"/>
+          <w:szCs w:val="24"/>
+        </w:rPr>
+        <w:t xml:space="preserve">isso, ao executar podemos ver que </w:t>
+      </w:r>
+      <w:r>
+        <w:rPr>
+          <w:rFonts w:cstheme="minorHAnsi"/>
+          <w:sz w:val="24"/>
+          <w:szCs w:val="24"/>
+        </w:rPr>
+        <w:t>o servidor</w:t>
+      </w:r>
+      <w:r>
+        <w:rPr>
+          <w:rFonts w:cstheme="minorHAnsi"/>
+          <w:sz w:val="24"/>
+          <w:szCs w:val="24"/>
+        </w:rPr>
+        <w:t xml:space="preserve"> tem </w:t>
+      </w:r>
+      <w:r>
+        <w:rPr>
+          <w:rFonts w:cstheme="minorHAnsi"/>
+          <w:sz w:val="24"/>
+          <w:szCs w:val="24"/>
+        </w:rPr>
+        <w:t xml:space="preserve">uma página inicial (index.html) </w:t>
+      </w:r>
+      <w:r>
+        <w:rPr>
+          <w:rFonts w:cstheme="minorHAnsi"/>
+          <w:sz w:val="24"/>
+          <w:szCs w:val="24"/>
+        </w:rPr>
+        <w:t>onde</w:t>
+      </w:r>
+      <w:r>
+        <w:rPr>
+          <w:rFonts w:cstheme="minorHAnsi"/>
+          <w:sz w:val="24"/>
+          <w:szCs w:val="24"/>
+        </w:rPr>
+        <w:t xml:space="preserve"> </w:t>
+      </w:r>
+      <w:r>
+        <w:rPr>
+          <w:rFonts w:cstheme="minorHAnsi"/>
+          <w:sz w:val="24"/>
+          <w:szCs w:val="24"/>
+        </w:rPr>
+        <w:t xml:space="preserve">estão todos os links de todo </w:t>
+      </w:r>
+      <w:r>
+        <w:rPr>
+          <w:rFonts w:cstheme="minorHAnsi"/>
+          <w:sz w:val="24"/>
+          <w:szCs w:val="24"/>
+        </w:rPr>
+        <w:t>o trabalho desenvolvido</w:t>
+      </w:r>
+      <w:r>
+        <w:rPr>
+          <w:rFonts w:cstheme="minorHAnsi"/>
+          <w:sz w:val="24"/>
+          <w:szCs w:val="24"/>
+        </w:rPr>
+        <w:t xml:space="preserve">, </w:t>
+      </w:r>
+      <w:r>
+        <w:rPr>
+          <w:rFonts w:cstheme="minorHAnsi"/>
+          <w:sz w:val="24"/>
+          <w:szCs w:val="24"/>
+        </w:rPr>
+        <w:t>distribuído p</w:t>
+      </w:r>
+      <w:r>
+        <w:rPr>
+          <w:rFonts w:cstheme="minorHAnsi"/>
+          <w:sz w:val="24"/>
+          <w:szCs w:val="24"/>
+        </w:rPr>
+        <w:t>elas suas alíneas</w:t>
+      </w:r>
+      <w:r>
+        <w:rPr>
+          <w:rFonts w:cstheme="minorHAnsi"/>
+          <w:sz w:val="24"/>
+          <w:szCs w:val="24"/>
+        </w:rPr>
+        <w:t>.</w:t>
+      </w:r>
+    </w:p>
+    <w:p>
+      <w:pPr>
+        <w:suppressAutoHyphens w:val="0"/>
+        <w:ind w:left="142"/>
+        <w:jc w:val="both"/>
+        <w:rPr>
+          <w:rFonts w:cstheme="minorHAnsi"/>
+          <w:sz w:val="24"/>
+          <w:szCs w:val="24"/>
+        </w:rPr>
+      </w:pPr>
+      <w:r>
+        <w:rPr>
+          <w:rFonts w:cstheme="minorHAnsi"/>
+          <w:sz w:val="24"/>
+          <w:szCs w:val="24"/>
+        </w:rPr>
+        <w:tab/>
+        <w:t>Tanto a alínea a), como b), utilizam o</w:t>
+      </w:r>
+      <w:r>
+        <w:rPr>
+          <w:rFonts w:cstheme="minorHAnsi"/>
+          <w:sz w:val="24"/>
+          <w:szCs w:val="24"/>
+        </w:rPr>
+        <w:t>s</w:t>
+      </w:r>
+      <w:r>
+        <w:rPr>
+          <w:rFonts w:cstheme="minorHAnsi"/>
+          <w:sz w:val="24"/>
+          <w:szCs w:val="24"/>
+        </w:rPr>
+        <w:t xml:space="preserve"> mesmo</w:t>
+      </w:r>
+      <w:r>
+        <w:rPr>
+          <w:rFonts w:cstheme="minorHAnsi"/>
+          <w:sz w:val="24"/>
+          <w:szCs w:val="24"/>
+        </w:rPr>
+        <w:t>s</w:t>
+      </w:r>
+      <w:r>
+        <w:rPr>
+          <w:rFonts w:cstheme="minorHAnsi"/>
+          <w:sz w:val="24"/>
+          <w:szCs w:val="24"/>
+        </w:rPr>
+        <w:t xml:space="preserve"> formato</w:t>
+      </w:r>
+      <w:r>
+        <w:rPr>
+          <w:rFonts w:cstheme="minorHAnsi"/>
+          <w:sz w:val="24"/>
+          <w:szCs w:val="24"/>
+        </w:rPr>
+        <w:t xml:space="preserve"> de html. Cada Tabela tem 3 </w:t>
+      </w:r>
+      <w:proofErr w:type="spellStart"/>
+      <w:r>
+        <w:rPr>
+          <w:rFonts w:cstheme="minorHAnsi"/>
+          <w:sz w:val="24"/>
+          <w:szCs w:val="24"/>
+        </w:rPr>
+        <w:t>html’s</w:t>
+      </w:r>
+      <w:proofErr w:type="spellEnd"/>
+      <w:r>
+        <w:rPr>
+          <w:rFonts w:cstheme="minorHAnsi"/>
+          <w:sz w:val="24"/>
+          <w:szCs w:val="24"/>
+        </w:rPr>
+        <w:t xml:space="preserve">, um para mostrar o seu conteúdo (x.html), outro para modificar o conteúdo de uma linha (xUpdate.html) e ainda um para inserir uma linha na tabela (xInsert.html) (x = </w:t>
+      </w:r>
+      <w:proofErr w:type="spellStart"/>
+      <w:r>
+        <w:rPr>
+          <w:rFonts w:cstheme="minorHAnsi"/>
+          <w:sz w:val="24"/>
+          <w:szCs w:val="24"/>
+        </w:rPr>
+        <w:t>Nome_Tabela</w:t>
+      </w:r>
+      <w:proofErr w:type="spellEnd"/>
+      <w:r>
+        <w:rPr>
+          <w:rFonts w:cstheme="minorHAnsi"/>
+          <w:sz w:val="24"/>
+          <w:szCs w:val="24"/>
+        </w:rPr>
+        <w:t xml:space="preserve">). Para eliminar um registo, não é necessário nenhum html. A aplicação apenas direciona o utilizador para um </w:t>
+      </w:r>
+      <w:r>
+        <w:rPr>
+          <w:rFonts w:cstheme="minorHAnsi"/>
+          <w:sz w:val="24"/>
+          <w:szCs w:val="24"/>
+        </w:rPr>
+        <w:t>URL</w:t>
+      </w:r>
+      <w:r>
+        <w:rPr>
+          <w:rFonts w:cstheme="minorHAnsi"/>
+          <w:sz w:val="24"/>
+          <w:szCs w:val="24"/>
+        </w:rPr>
+        <w:t xml:space="preserve"> no qual o código que esta a ser executado pelo python vai tratar de remover a linha e redirecionando-o de volta á </w:t>
+      </w:r>
+      <w:r>
+        <w:rPr>
+          <w:rFonts w:cstheme="minorHAnsi"/>
+          <w:sz w:val="24"/>
+          <w:szCs w:val="24"/>
+        </w:rPr>
+        <w:t>página</w:t>
+      </w:r>
+      <w:r>
+        <w:rPr>
+          <w:rFonts w:cstheme="minorHAnsi"/>
+          <w:sz w:val="24"/>
+          <w:szCs w:val="24"/>
+        </w:rPr>
+        <w:t xml:space="preserve"> que mostra o seu conteúdo</w:t>
+      </w:r>
+      <w:r>
+        <w:rPr>
+          <w:rFonts w:cstheme="minorHAnsi"/>
+          <w:sz w:val="24"/>
+          <w:szCs w:val="24"/>
+        </w:rPr>
+        <w:t>.</w:t>
+      </w:r>
+    </w:p>
+    <w:p>
+      <w:pPr>
+        <w:suppressAutoHyphens w:val="0"/>
+        <w:ind w:left="142"/>
+        <w:jc w:val="both"/>
+        <w:rPr>
+          <w:rFonts w:cstheme="minorHAnsi"/>
+          <w:sz w:val="24"/>
+          <w:szCs w:val="24"/>
+        </w:rPr>
+      </w:pPr>
+      <w:r>
+        <w:rPr>
+          <w:rFonts w:cstheme="minorHAnsi"/>
+          <w:sz w:val="24"/>
+          <w:szCs w:val="24"/>
+        </w:rPr>
+        <w:tab/>
+        <w:t xml:space="preserve">Na alínea c) fizemos três páginas de html. A primeira é um formulário (registoVenda.html) para ser preenchido pelo utilizador é constituído por uma parte para quem tenha prescrição e outra para fazer uma venda unitária. Ao fazer o pedido de prescrição, este será direcionado para uma nova página no qual mostra o conteúdo da tabela </w:t>
+      </w:r>
+      <w:proofErr w:type="spellStart"/>
+      <w:r>
+        <w:rPr>
+          <w:rFonts w:cstheme="minorHAnsi"/>
+          <w:sz w:val="24"/>
+          <w:szCs w:val="24"/>
+        </w:rPr>
+        <w:t>prescricao_venda</w:t>
+      </w:r>
+      <w:proofErr w:type="spellEnd"/>
+      <w:r>
+        <w:rPr>
+          <w:rFonts w:cstheme="minorHAnsi"/>
+          <w:sz w:val="24"/>
+          <w:szCs w:val="24"/>
+        </w:rPr>
+        <w:t xml:space="preserve"> (prescricao_venda.html). Ao fazer o pedido de venda única, este será direcionado para uma nova página no qual mostra o conteúdo da tabela </w:t>
+      </w:r>
+      <w:proofErr w:type="spellStart"/>
+      <w:r>
+        <w:rPr>
+          <w:rFonts w:cstheme="minorHAnsi"/>
+          <w:sz w:val="24"/>
+          <w:szCs w:val="24"/>
+        </w:rPr>
+        <w:t>venda_farmácia</w:t>
+      </w:r>
+      <w:proofErr w:type="spellEnd"/>
+      <w:r>
+        <w:rPr>
+          <w:rFonts w:cstheme="minorHAnsi"/>
+          <w:sz w:val="24"/>
+          <w:szCs w:val="24"/>
+        </w:rPr>
+        <w:t xml:space="preserve"> (farmácia .html).</w:t>
+      </w:r>
+    </w:p>
+    <w:p>
+      <w:pPr>
+        <w:suppressAutoHyphens w:val="0"/>
+        <w:ind w:left="142"/>
+        <w:jc w:val="both"/>
+        <w:rPr>
+          <w:rFonts w:cstheme="minorHAnsi"/>
+          <w:sz w:val="24"/>
+          <w:szCs w:val="24"/>
+        </w:rPr>
+      </w:pPr>
+      <w:r>
+        <w:rPr>
+          <w:rFonts w:cstheme="minorHAnsi"/>
+          <w:sz w:val="24"/>
+          <w:szCs w:val="24"/>
+        </w:rPr>
+        <w:tab/>
+        <w:t xml:space="preserve">Na alínea d) é apenas constituída por duas </w:t>
+      </w:r>
+      <w:r>
+        <w:rPr>
+          <w:rFonts w:cstheme="minorHAnsi"/>
+          <w:sz w:val="24"/>
+          <w:szCs w:val="24"/>
+        </w:rPr>
+        <w:t xml:space="preserve">páginas de </w:t>
+      </w:r>
+      <w:r>
+        <w:rPr>
+          <w:rFonts w:cstheme="minorHAnsi"/>
+          <w:sz w:val="24"/>
+          <w:szCs w:val="24"/>
+        </w:rPr>
+        <w:t>html. A primeira é um formulário (</w:t>
+      </w:r>
+      <w:r>
+        <w:rPr>
+          <w:rFonts w:cstheme="minorHAnsi"/>
+          <w:sz w:val="24"/>
+          <w:szCs w:val="24"/>
+        </w:rPr>
+        <w:t>perguntad</w:t>
+      </w:r>
+      <w:r>
+        <w:rPr>
+          <w:rFonts w:cstheme="minorHAnsi"/>
+          <w:sz w:val="24"/>
+          <w:szCs w:val="24"/>
+        </w:rPr>
+        <w:t>.html) para ser</w:t>
+      </w:r>
+      <w:r>
+        <w:rPr>
+          <w:rFonts w:cstheme="minorHAnsi"/>
+          <w:sz w:val="24"/>
+          <w:szCs w:val="24"/>
+        </w:rPr>
+        <w:t xml:space="preserve"> preenchido pelo utilizador com o mês no qual deseja ver e também o ano (</w:t>
+      </w:r>
+      <w:proofErr w:type="spellStart"/>
+      <w:r>
+        <w:rPr>
+          <w:rFonts w:cstheme="minorHAnsi"/>
+          <w:sz w:val="24"/>
+          <w:szCs w:val="24"/>
+        </w:rPr>
+        <w:t>default</w:t>
+      </w:r>
+      <w:proofErr w:type="spellEnd"/>
+      <w:r>
+        <w:rPr>
+          <w:rFonts w:cstheme="minorHAnsi"/>
+          <w:sz w:val="24"/>
+          <w:szCs w:val="24"/>
+        </w:rPr>
+        <w:t xml:space="preserve"> 2020). Esta página direciona para uma outra página html (perguntadTable.html) que mostra o resultado da </w:t>
+      </w:r>
+      <w:proofErr w:type="spellStart"/>
+      <w:r>
+        <w:rPr>
+          <w:rFonts w:cstheme="minorHAnsi"/>
+          <w:sz w:val="24"/>
+          <w:szCs w:val="24"/>
+        </w:rPr>
+        <w:t>query</w:t>
+      </w:r>
+      <w:proofErr w:type="spellEnd"/>
+      <w:r>
+        <w:rPr>
+          <w:rFonts w:cstheme="minorHAnsi"/>
+          <w:sz w:val="24"/>
+          <w:szCs w:val="24"/>
+        </w:rPr>
+        <w:t xml:space="preserve"> criada para este caso, com as variaveis no formulário inseridos.</w:t>
+      </w:r>
+    </w:p>
+    <w:p>
+      <w:pPr>
+        <w:suppressAutoHyphens w:val="0"/>
+        <w:ind w:left="142"/>
+        <w:jc w:val="both"/>
+        <w:rPr>
+          <w:rFonts w:cstheme="minorHAnsi"/>
+          <w:sz w:val="24"/>
+          <w:szCs w:val="24"/>
+        </w:rPr>
+      </w:pPr>
+      <w:r>
+        <w:rPr>
+          <w:rFonts w:cstheme="minorHAnsi"/>
+          <w:sz w:val="24"/>
+          <w:szCs w:val="24"/>
+        </w:rPr>
+        <w:tab/>
+        <w:t>Na alínea e) é apenas constituída por uma página de html. Esta página</w:t>
+      </w:r>
+      <w:r>
+        <w:rPr>
+          <w:rFonts w:cstheme="minorHAnsi"/>
+          <w:sz w:val="24"/>
+          <w:szCs w:val="24"/>
+        </w:rPr>
+        <w:t xml:space="preserve"> (perguntae.html)</w:t>
+      </w:r>
+      <w:r>
+        <w:rPr>
+          <w:rFonts w:cstheme="minorHAnsi"/>
+          <w:sz w:val="24"/>
+          <w:szCs w:val="24"/>
+        </w:rPr>
+        <w:t xml:space="preserve"> é uma página que apenas mostra uma tabela com o resultado da </w:t>
+      </w:r>
+      <w:proofErr w:type="spellStart"/>
+      <w:r>
+        <w:rPr>
+          <w:rFonts w:cstheme="minorHAnsi"/>
+          <w:sz w:val="24"/>
+          <w:szCs w:val="24"/>
+        </w:rPr>
+        <w:t>query</w:t>
+      </w:r>
+      <w:proofErr w:type="spellEnd"/>
+      <w:r>
+        <w:rPr>
+          <w:rFonts w:cstheme="minorHAnsi"/>
+          <w:sz w:val="24"/>
+          <w:szCs w:val="24"/>
+        </w:rPr>
+        <w:t xml:space="preserve"> criada para esta pergunta: </w:t>
+      </w:r>
+    </w:p>
+    <w:p>
+      <w:pPr>
+        <w:suppressAutoHyphens w:val="0"/>
+        <w:ind w:left="142"/>
+        <w:jc w:val="both"/>
+        <w:rPr>
+          <w:rFonts w:cstheme="minorHAnsi"/>
+          <w:sz w:val="24"/>
+          <w:szCs w:val="24"/>
+        </w:rPr>
+      </w:pPr>
+    </w:p>
+    <w:p>
+      <w:pPr>
+        <w:suppressAutoHyphens w:val="0"/>
+        <w:ind w:left="142"/>
+        <w:jc w:val="both"/>
+        <w:rPr>
+          <w:rFonts w:cstheme="minorHAnsi"/>
+          <w:sz w:val="24"/>
+          <w:szCs w:val="24"/>
+        </w:rPr>
+      </w:pPr>
+    </w:p>
+    <w:p>
+      <w:pPr>
+        <w:suppressAutoHyphens w:val="0"/>
+        <w:ind w:left="142"/>
+        <w:jc w:val="both"/>
+        <w:rPr>
+          <w:rFonts w:cstheme="minorHAnsi"/>
+          <w:sz w:val="24"/>
+          <w:szCs w:val="24"/>
+        </w:rPr>
+      </w:pPr>
+    </w:p>
+    <w:p>
+      <w:pPr>
+        <w:shd w:val="clear" w:color="auto" w:fill="282A3A"/>
+        <w:suppressAutoHyphens w:val="0"/>
+        <w:spacing w:after="0" w:line="240" w:lineRule="auto"/>
+        <w:rPr>
+          <w:rFonts w:ascii="Consolas" w:eastAsia="Times New Roman" w:hAnsi="Consolas" w:cs="Times New Roman"/>
+          <w:color w:val="FF657A"/>
+          <w:lang w:eastAsia="pt-PT"/>
+        </w:rPr>
+      </w:pPr>
+    </w:p>
+    <w:p>
+      <w:pPr>
+        <w:shd w:val="clear" w:color="auto" w:fill="282A3A"/>
+        <w:suppressAutoHyphens w:val="0"/>
+        <w:spacing w:after="0" w:line="240" w:lineRule="auto"/>
+        <w:rPr>
+          <w:rFonts w:ascii="Consolas" w:eastAsia="Times New Roman" w:hAnsi="Consolas" w:cs="Times New Roman"/>
+          <w:color w:val="EAF2F1"/>
+          <w:lang w:eastAsia="pt-PT"/>
+        </w:rPr>
+      </w:pPr>
+      <w:r>
+        <w:rPr>
+          <w:rFonts w:ascii="Consolas" w:eastAsia="Times New Roman" w:hAnsi="Consolas" w:cs="Times New Roman"/>
+          <w:color w:val="FF657A"/>
+          <w:lang w:eastAsia="pt-PT"/>
+        </w:rPr>
+        <w:t>With</w:t>
+      </w:r>
+      <w:r>
+        <w:rPr>
+          <w:rFonts w:ascii="Consolas" w:eastAsia="Times New Roman" w:hAnsi="Consolas" w:cs="Times New Roman"/>
+          <w:color w:val="EAF2F1"/>
+          <w:lang w:eastAsia="pt-PT"/>
+        </w:rPr>
+        <w:t> temp </w:t>
+      </w:r>
+      <w:r>
+        <w:rPr>
+          <w:rFonts w:ascii="Consolas" w:eastAsia="Times New Roman" w:hAnsi="Consolas" w:cs="Times New Roman"/>
+          <w:color w:val="FF657A"/>
+          <w:lang w:eastAsia="pt-PT"/>
+        </w:rPr>
+        <w:t>as</w:t>
+      </w:r>
+      <w:r>
+        <w:rPr>
+          <w:rFonts w:ascii="Consolas" w:eastAsia="Times New Roman" w:hAnsi="Consolas" w:cs="Times New Roman"/>
+          <w:color w:val="EAF2F1"/>
+          <w:lang w:eastAsia="pt-PT"/>
+        </w:rPr>
+        <w:t> (</w:t>
+      </w:r>
+    </w:p>
+    <w:p>
+      <w:pPr>
+        <w:shd w:val="clear" w:color="auto" w:fill="282A3A"/>
+        <w:suppressAutoHyphens w:val="0"/>
+        <w:spacing w:after="0" w:line="240" w:lineRule="auto"/>
+        <w:rPr>
+          <w:rFonts w:ascii="Consolas" w:eastAsia="Times New Roman" w:hAnsi="Consolas" w:cs="Times New Roman"/>
+          <w:color w:val="EAF2F1"/>
+          <w:lang w:eastAsia="pt-PT"/>
+        </w:rPr>
+      </w:pPr>
+      <w:r>
+        <w:rPr>
+          <w:rFonts w:ascii="Consolas" w:eastAsia="Times New Roman" w:hAnsi="Consolas" w:cs="Times New Roman"/>
+          <w:color w:val="EAF2F1"/>
+          <w:lang w:eastAsia="pt-PT"/>
+        </w:rPr>
+        <w:t>  </w:t>
+      </w:r>
+      <w:r>
+        <w:rPr>
+          <w:rFonts w:ascii="Consolas" w:eastAsia="Times New Roman" w:hAnsi="Consolas" w:cs="Times New Roman"/>
+          <w:color w:val="FF657A"/>
+          <w:lang w:eastAsia="pt-PT"/>
+        </w:rPr>
+        <w:t>SELECT</w:t>
+      </w:r>
+      <w:r>
+        <w:rPr>
+          <w:rFonts w:ascii="Consolas" w:eastAsia="Times New Roman" w:hAnsi="Consolas" w:cs="Times New Roman"/>
+          <w:color w:val="EAF2F1"/>
+          <w:lang w:eastAsia="pt-PT"/>
+        </w:rPr>
+        <w:t> </w:t>
+      </w:r>
+      <w:proofErr w:type="spellStart"/>
+      <w:r>
+        <w:rPr>
+          <w:rFonts w:ascii="Consolas" w:eastAsia="Times New Roman" w:hAnsi="Consolas" w:cs="Times New Roman"/>
+          <w:color w:val="EAF2F1"/>
+          <w:lang w:eastAsia="pt-PT"/>
+        </w:rPr>
+        <w:t>num_concelho</w:t>
+      </w:r>
+      <w:proofErr w:type="spellEnd"/>
+      <w:r>
+        <w:rPr>
+          <w:rFonts w:ascii="Consolas" w:eastAsia="Times New Roman" w:hAnsi="Consolas" w:cs="Times New Roman"/>
+          <w:color w:val="EAF2F1"/>
+          <w:lang w:eastAsia="pt-PT"/>
+        </w:rPr>
+        <w:t>, </w:t>
+      </w:r>
+      <w:proofErr w:type="spellStart"/>
+      <w:r>
+        <w:rPr>
+          <w:rFonts w:ascii="Consolas" w:eastAsia="Times New Roman" w:hAnsi="Consolas" w:cs="Times New Roman"/>
+          <w:color w:val="EAF2F1"/>
+          <w:lang w:eastAsia="pt-PT"/>
+        </w:rPr>
+        <w:t>num_doente</w:t>
+      </w:r>
+      <w:proofErr w:type="spellEnd"/>
+      <w:r>
+        <w:rPr>
+          <w:rFonts w:ascii="Consolas" w:eastAsia="Times New Roman" w:hAnsi="Consolas" w:cs="Times New Roman"/>
+          <w:color w:val="EAF2F1"/>
+          <w:lang w:eastAsia="pt-PT"/>
+        </w:rPr>
+        <w:t>, </w:t>
+      </w:r>
+      <w:r>
+        <w:rPr>
+          <w:rFonts w:ascii="Consolas" w:eastAsia="Times New Roman" w:hAnsi="Consolas" w:cs="Times New Roman"/>
+          <w:color w:val="BAD761"/>
+          <w:lang w:eastAsia="pt-PT"/>
+        </w:rPr>
+        <w:t>COUNT</w:t>
+      </w:r>
+      <w:r>
+        <w:rPr>
+          <w:rFonts w:ascii="Consolas" w:eastAsia="Times New Roman" w:hAnsi="Consolas" w:cs="Times New Roman"/>
+          <w:color w:val="EAF2F1"/>
+          <w:lang w:eastAsia="pt-PT"/>
+        </w:rPr>
+        <w:t>(</w:t>
+      </w:r>
+      <w:proofErr w:type="spellStart"/>
+      <w:proofErr w:type="gramStart"/>
+      <w:r>
+        <w:rPr>
+          <w:rFonts w:ascii="Consolas" w:eastAsia="Times New Roman" w:hAnsi="Consolas" w:cs="Times New Roman"/>
+          <w:color w:val="EAF2F1"/>
+          <w:lang w:eastAsia="pt-PT"/>
+        </w:rPr>
+        <w:t>a.nome</w:t>
+      </w:r>
+      <w:proofErr w:type="spellEnd"/>
+      <w:proofErr w:type="gramEnd"/>
+      <w:r>
+        <w:rPr>
+          <w:rFonts w:ascii="Consolas" w:eastAsia="Times New Roman" w:hAnsi="Consolas" w:cs="Times New Roman"/>
+          <w:color w:val="EAF2F1"/>
+          <w:lang w:eastAsia="pt-PT"/>
+        </w:rPr>
+        <w:t>) </w:t>
+      </w:r>
+      <w:r>
+        <w:rPr>
+          <w:rFonts w:ascii="Consolas" w:eastAsia="Times New Roman" w:hAnsi="Consolas" w:cs="Times New Roman"/>
+          <w:color w:val="FF657A"/>
+          <w:lang w:eastAsia="pt-PT"/>
+        </w:rPr>
+        <w:t>as</w:t>
+      </w:r>
+      <w:r>
+        <w:rPr>
+          <w:rFonts w:ascii="Consolas" w:eastAsia="Times New Roman" w:hAnsi="Consolas" w:cs="Times New Roman"/>
+          <w:color w:val="EAF2F1"/>
+          <w:lang w:eastAsia="pt-PT"/>
+        </w:rPr>
+        <w:t> </w:t>
+      </w:r>
+      <w:r>
+        <w:rPr>
+          <w:rFonts w:ascii="Consolas" w:eastAsia="Times New Roman" w:hAnsi="Consolas" w:cs="Times New Roman"/>
+          <w:color w:val="FF657A"/>
+          <w:lang w:eastAsia="pt-PT"/>
+        </w:rPr>
+        <w:t>counter</w:t>
+      </w:r>
+    </w:p>
+    <w:p>
+      <w:pPr>
+        <w:shd w:val="clear" w:color="auto" w:fill="282A3A"/>
+        <w:suppressAutoHyphens w:val="0"/>
+        <w:spacing w:after="0" w:line="240" w:lineRule="auto"/>
+        <w:rPr>
+          <w:rFonts w:ascii="Consolas" w:eastAsia="Times New Roman" w:hAnsi="Consolas" w:cs="Times New Roman"/>
+          <w:color w:val="EAF2F1"/>
+          <w:lang w:val="en-US" w:eastAsia="pt-PT"/>
+        </w:rPr>
+      </w:pPr>
+      <w:r>
+        <w:rPr>
+          <w:rFonts w:ascii="Consolas" w:eastAsia="Times New Roman" w:hAnsi="Consolas" w:cs="Times New Roman"/>
+          <w:color w:val="EAF2F1"/>
+          <w:lang w:eastAsia="pt-PT"/>
+        </w:rPr>
+        <w:t>  </w:t>
+      </w:r>
+      <w:r>
+        <w:rPr>
+          <w:rFonts w:ascii="Consolas" w:eastAsia="Times New Roman" w:hAnsi="Consolas" w:cs="Times New Roman"/>
+          <w:color w:val="FF657A"/>
+          <w:lang w:val="en-US" w:eastAsia="pt-PT"/>
+        </w:rPr>
+        <w:t>FROM</w:t>
+      </w:r>
+      <w:r>
+        <w:rPr>
+          <w:rFonts w:ascii="Consolas" w:eastAsia="Times New Roman" w:hAnsi="Consolas" w:cs="Times New Roman"/>
+          <w:color w:val="EAF2F1"/>
+          <w:lang w:val="en-US" w:eastAsia="pt-PT"/>
+        </w:rPr>
+        <w:t> </w:t>
+      </w:r>
+      <w:proofErr w:type="spellStart"/>
+      <w:r>
+        <w:rPr>
+          <w:rFonts w:ascii="Consolas" w:eastAsia="Times New Roman" w:hAnsi="Consolas" w:cs="Times New Roman"/>
+          <w:color w:val="EAF2F1"/>
+          <w:lang w:val="en-US" w:eastAsia="pt-PT"/>
+        </w:rPr>
+        <w:t>analise</w:t>
+      </w:r>
+      <w:proofErr w:type="spellEnd"/>
+      <w:r>
+        <w:rPr>
+          <w:rFonts w:ascii="Consolas" w:eastAsia="Times New Roman" w:hAnsi="Consolas" w:cs="Times New Roman"/>
+          <w:color w:val="EAF2F1"/>
+          <w:lang w:val="en-US" w:eastAsia="pt-PT"/>
+        </w:rPr>
+        <w:t> a</w:t>
+      </w:r>
+    </w:p>
+    <w:p>
+      <w:pPr>
+        <w:shd w:val="clear" w:color="auto" w:fill="282A3A"/>
+        <w:suppressAutoHyphens w:val="0"/>
+        <w:spacing w:after="0" w:line="240" w:lineRule="auto"/>
+        <w:rPr>
+          <w:rFonts w:ascii="Consolas" w:eastAsia="Times New Roman" w:hAnsi="Consolas" w:cs="Times New Roman"/>
+          <w:color w:val="EAF2F1"/>
+          <w:lang w:val="en-US" w:eastAsia="pt-PT"/>
+        </w:rPr>
+      </w:pPr>
+      <w:r>
+        <w:rPr>
+          <w:rFonts w:ascii="Consolas" w:eastAsia="Times New Roman" w:hAnsi="Consolas" w:cs="Times New Roman"/>
+          <w:color w:val="EAF2F1"/>
+          <w:lang w:val="en-US" w:eastAsia="pt-PT"/>
+        </w:rPr>
+        <w:t>  </w:t>
+      </w:r>
+      <w:r>
+        <w:rPr>
+          <w:rFonts w:ascii="Consolas" w:eastAsia="Times New Roman" w:hAnsi="Consolas" w:cs="Times New Roman"/>
+          <w:color w:val="FF657A"/>
+          <w:lang w:val="en-US" w:eastAsia="pt-PT"/>
+        </w:rPr>
+        <w:t>INNER JOIN</w:t>
+      </w:r>
+      <w:r>
+        <w:rPr>
+          <w:rFonts w:ascii="Consolas" w:eastAsia="Times New Roman" w:hAnsi="Consolas" w:cs="Times New Roman"/>
+          <w:color w:val="EAF2F1"/>
+          <w:lang w:val="en-US" w:eastAsia="pt-PT"/>
+        </w:rPr>
+        <w:t> </w:t>
+      </w:r>
+      <w:proofErr w:type="spellStart"/>
+      <w:r>
+        <w:rPr>
+          <w:rFonts w:ascii="Consolas" w:eastAsia="Times New Roman" w:hAnsi="Consolas" w:cs="Times New Roman"/>
+          <w:color w:val="EAF2F1"/>
+          <w:lang w:val="en-US" w:eastAsia="pt-PT"/>
+        </w:rPr>
+        <w:t>instituicao</w:t>
+      </w:r>
+      <w:proofErr w:type="spellEnd"/>
+      <w:r>
+        <w:rPr>
+          <w:rFonts w:ascii="Consolas" w:eastAsia="Times New Roman" w:hAnsi="Consolas" w:cs="Times New Roman"/>
+          <w:color w:val="EAF2F1"/>
+          <w:lang w:val="en-US" w:eastAsia="pt-PT"/>
+        </w:rPr>
+        <w:t> </w:t>
+      </w:r>
+      <w:proofErr w:type="spellStart"/>
+      <w:r>
+        <w:rPr>
+          <w:rFonts w:ascii="Consolas" w:eastAsia="Times New Roman" w:hAnsi="Consolas" w:cs="Times New Roman"/>
+          <w:color w:val="EAF2F1"/>
+          <w:lang w:val="en-US" w:eastAsia="pt-PT"/>
+        </w:rPr>
+        <w:t>i</w:t>
+      </w:r>
+      <w:proofErr w:type="spellEnd"/>
+    </w:p>
+    <w:p>
+      <w:pPr>
+        <w:shd w:val="clear" w:color="auto" w:fill="282A3A"/>
+        <w:suppressAutoHyphens w:val="0"/>
+        <w:spacing w:after="0" w:line="240" w:lineRule="auto"/>
+        <w:rPr>
+          <w:rFonts w:ascii="Consolas" w:eastAsia="Times New Roman" w:hAnsi="Consolas" w:cs="Times New Roman"/>
+          <w:color w:val="EAF2F1"/>
+          <w:lang w:val="en-US" w:eastAsia="pt-PT"/>
+        </w:rPr>
+      </w:pPr>
+      <w:r>
+        <w:rPr>
+          <w:rFonts w:ascii="Consolas" w:eastAsia="Times New Roman" w:hAnsi="Consolas" w:cs="Times New Roman"/>
+          <w:color w:val="EAF2F1"/>
+          <w:lang w:val="en-US" w:eastAsia="pt-PT"/>
+        </w:rPr>
+        <w:t>  </w:t>
+      </w:r>
+      <w:r>
+        <w:rPr>
+          <w:rFonts w:ascii="Consolas" w:eastAsia="Times New Roman" w:hAnsi="Consolas" w:cs="Times New Roman"/>
+          <w:color w:val="FF657A"/>
+          <w:lang w:val="en-US" w:eastAsia="pt-PT"/>
+        </w:rPr>
+        <w:t>ON</w:t>
+      </w:r>
+      <w:r>
+        <w:rPr>
+          <w:rFonts w:ascii="Consolas" w:eastAsia="Times New Roman" w:hAnsi="Consolas" w:cs="Times New Roman"/>
+          <w:color w:val="EAF2F1"/>
+          <w:lang w:val="en-US" w:eastAsia="pt-PT"/>
+        </w:rPr>
+        <w:t> </w:t>
+      </w:r>
+      <w:proofErr w:type="spellStart"/>
+      <w:proofErr w:type="gramStart"/>
+      <w:r>
+        <w:rPr>
+          <w:rFonts w:ascii="Consolas" w:eastAsia="Times New Roman" w:hAnsi="Consolas" w:cs="Times New Roman"/>
+          <w:color w:val="EAF2F1"/>
+          <w:lang w:val="en-US" w:eastAsia="pt-PT"/>
+        </w:rPr>
+        <w:t>a.inst</w:t>
+      </w:r>
+      <w:proofErr w:type="spellEnd"/>
+      <w:proofErr w:type="gramEnd"/>
+      <w:r>
+        <w:rPr>
+          <w:rFonts w:ascii="Consolas" w:eastAsia="Times New Roman" w:hAnsi="Consolas" w:cs="Times New Roman"/>
+          <w:color w:val="EAF2F1"/>
+          <w:lang w:val="en-US" w:eastAsia="pt-PT"/>
+        </w:rPr>
+        <w:t> </w:t>
+      </w:r>
+      <w:r>
+        <w:rPr>
+          <w:rFonts w:ascii="Consolas" w:eastAsia="Times New Roman" w:hAnsi="Consolas" w:cs="Times New Roman"/>
+          <w:color w:val="FF657A"/>
+          <w:lang w:val="en-US" w:eastAsia="pt-PT"/>
+        </w:rPr>
+        <w:t>=</w:t>
+      </w:r>
+      <w:r>
+        <w:rPr>
+          <w:rFonts w:ascii="Consolas" w:eastAsia="Times New Roman" w:hAnsi="Consolas" w:cs="Times New Roman"/>
+          <w:color w:val="EAF2F1"/>
+          <w:lang w:val="en-US" w:eastAsia="pt-PT"/>
+        </w:rPr>
+        <w:t> </w:t>
+      </w:r>
+      <w:proofErr w:type="spellStart"/>
+      <w:r>
+        <w:rPr>
+          <w:rFonts w:ascii="Consolas" w:eastAsia="Times New Roman" w:hAnsi="Consolas" w:cs="Times New Roman"/>
+          <w:color w:val="EAF2F1"/>
+          <w:lang w:val="en-US" w:eastAsia="pt-PT"/>
+        </w:rPr>
+        <w:t>i.nome</w:t>
+      </w:r>
+      <w:proofErr w:type="spellEnd"/>
+    </w:p>
+    <w:p>
+      <w:pPr>
+        <w:shd w:val="clear" w:color="auto" w:fill="282A3A"/>
+        <w:suppressAutoHyphens w:val="0"/>
+        <w:spacing w:after="0" w:line="240" w:lineRule="auto"/>
+        <w:rPr>
+          <w:rFonts w:ascii="Consolas" w:eastAsia="Times New Roman" w:hAnsi="Consolas" w:cs="Times New Roman"/>
+          <w:color w:val="EAF2F1"/>
+          <w:lang w:val="en-US" w:eastAsia="pt-PT"/>
+        </w:rPr>
+      </w:pPr>
+      <w:r>
+        <w:rPr>
+          <w:rFonts w:ascii="Consolas" w:eastAsia="Times New Roman" w:hAnsi="Consolas" w:cs="Times New Roman"/>
+          <w:color w:val="EAF2F1"/>
+          <w:lang w:val="en-US" w:eastAsia="pt-PT"/>
+        </w:rPr>
+        <w:t>  </w:t>
+      </w:r>
+      <w:r>
+        <w:rPr>
+          <w:rFonts w:ascii="Consolas" w:eastAsia="Times New Roman" w:hAnsi="Consolas" w:cs="Times New Roman"/>
+          <w:color w:val="FF657A"/>
+          <w:lang w:val="en-US" w:eastAsia="pt-PT"/>
+        </w:rPr>
+        <w:t>WHERE</w:t>
+      </w:r>
+      <w:r>
+        <w:rPr>
+          <w:rFonts w:ascii="Consolas" w:eastAsia="Times New Roman" w:hAnsi="Consolas" w:cs="Times New Roman"/>
+          <w:color w:val="EAF2F1"/>
+          <w:lang w:val="en-US" w:eastAsia="pt-PT"/>
+        </w:rPr>
+        <w:t> </w:t>
+      </w:r>
+      <w:proofErr w:type="spellStart"/>
+      <w:proofErr w:type="gramStart"/>
+      <w:r>
+        <w:rPr>
+          <w:rFonts w:ascii="Consolas" w:eastAsia="Times New Roman" w:hAnsi="Consolas" w:cs="Times New Roman"/>
+          <w:color w:val="EAF2F1"/>
+          <w:lang w:val="en-US" w:eastAsia="pt-PT"/>
+        </w:rPr>
+        <w:t>a.nome</w:t>
+      </w:r>
+      <w:proofErr w:type="spellEnd"/>
+      <w:proofErr w:type="gramEnd"/>
+      <w:r>
+        <w:rPr>
+          <w:rFonts w:ascii="Consolas" w:eastAsia="Times New Roman" w:hAnsi="Consolas" w:cs="Times New Roman"/>
+          <w:color w:val="FF657A"/>
+          <w:lang w:val="en-US" w:eastAsia="pt-PT"/>
+        </w:rPr>
+        <w:t>=</w:t>
+      </w:r>
+      <w:r>
+        <w:rPr>
+          <w:rFonts w:ascii="Consolas" w:eastAsia="Times New Roman" w:hAnsi="Consolas" w:cs="Times New Roman"/>
+          <w:color w:val="888D94"/>
+          <w:lang w:val="en-US" w:eastAsia="pt-PT"/>
+        </w:rPr>
+        <w:t>'</w:t>
+      </w:r>
+      <w:proofErr w:type="spellStart"/>
+      <w:r>
+        <w:rPr>
+          <w:rFonts w:ascii="Consolas" w:eastAsia="Times New Roman" w:hAnsi="Consolas" w:cs="Times New Roman"/>
+          <w:color w:val="FFD76D"/>
+          <w:lang w:val="en-US" w:eastAsia="pt-PT"/>
+        </w:rPr>
+        <w:t>glicemia</w:t>
+      </w:r>
+      <w:proofErr w:type="spellEnd"/>
+      <w:r>
+        <w:rPr>
+          <w:rFonts w:ascii="Consolas" w:eastAsia="Times New Roman" w:hAnsi="Consolas" w:cs="Times New Roman"/>
+          <w:color w:val="888D94"/>
+          <w:lang w:val="en-US" w:eastAsia="pt-PT"/>
+        </w:rPr>
+        <w:t>'</w:t>
+      </w:r>
+    </w:p>
+    <w:p>
+      <w:pPr>
+        <w:shd w:val="clear" w:color="auto" w:fill="282A3A"/>
+        <w:suppressAutoHyphens w:val="0"/>
+        <w:spacing w:after="0" w:line="240" w:lineRule="auto"/>
+        <w:rPr>
+          <w:rFonts w:ascii="Consolas" w:eastAsia="Times New Roman" w:hAnsi="Consolas" w:cs="Times New Roman"/>
+          <w:color w:val="EAF2F1"/>
+          <w:lang w:eastAsia="pt-PT"/>
+        </w:rPr>
+      </w:pPr>
+      <w:r>
+        <w:rPr>
+          <w:rFonts w:ascii="Consolas" w:eastAsia="Times New Roman" w:hAnsi="Consolas" w:cs="Times New Roman"/>
+          <w:color w:val="EAF2F1"/>
+          <w:lang w:val="en-US" w:eastAsia="pt-PT"/>
+        </w:rPr>
+        <w:t>  </w:t>
+      </w:r>
+      <w:r>
+        <w:rPr>
+          <w:rFonts w:ascii="Consolas" w:eastAsia="Times New Roman" w:hAnsi="Consolas" w:cs="Times New Roman"/>
+          <w:color w:val="FF657A"/>
+          <w:lang w:eastAsia="pt-PT"/>
+        </w:rPr>
+        <w:t>GROUP BY</w:t>
+      </w:r>
+      <w:r>
+        <w:rPr>
+          <w:rFonts w:ascii="Consolas" w:eastAsia="Times New Roman" w:hAnsi="Consolas" w:cs="Times New Roman"/>
+          <w:color w:val="EAF2F1"/>
+          <w:lang w:eastAsia="pt-PT"/>
+        </w:rPr>
+        <w:t> </w:t>
+      </w:r>
+      <w:proofErr w:type="spellStart"/>
+      <w:r>
+        <w:rPr>
+          <w:rFonts w:ascii="Consolas" w:eastAsia="Times New Roman" w:hAnsi="Consolas" w:cs="Times New Roman"/>
+          <w:color w:val="EAF2F1"/>
+          <w:lang w:eastAsia="pt-PT"/>
+        </w:rPr>
+        <w:t>num_concelho</w:t>
+      </w:r>
+      <w:proofErr w:type="spellEnd"/>
+      <w:r>
+        <w:rPr>
+          <w:rFonts w:ascii="Consolas" w:eastAsia="Times New Roman" w:hAnsi="Consolas" w:cs="Times New Roman"/>
+          <w:color w:val="EAF2F1"/>
+          <w:lang w:eastAsia="pt-PT"/>
+        </w:rPr>
+        <w:t>, </w:t>
+      </w:r>
+      <w:proofErr w:type="spellStart"/>
+      <w:r>
+        <w:rPr>
+          <w:rFonts w:ascii="Consolas" w:eastAsia="Times New Roman" w:hAnsi="Consolas" w:cs="Times New Roman"/>
+          <w:color w:val="EAF2F1"/>
+          <w:lang w:eastAsia="pt-PT"/>
+        </w:rPr>
+        <w:t>num_doente</w:t>
+      </w:r>
+      <w:proofErr w:type="spellEnd"/>
+    </w:p>
+    <w:p>
+      <w:pPr>
+        <w:shd w:val="clear" w:color="auto" w:fill="282A3A"/>
+        <w:suppressAutoHyphens w:val="0"/>
+        <w:spacing w:after="0" w:line="240" w:lineRule="auto"/>
+        <w:rPr>
+          <w:rFonts w:ascii="Consolas" w:eastAsia="Times New Roman" w:hAnsi="Consolas" w:cs="Times New Roman"/>
+          <w:color w:val="EAF2F1"/>
+          <w:lang w:eastAsia="pt-PT"/>
+        </w:rPr>
+      </w:pPr>
+      <w:r>
+        <w:rPr>
+          <w:rFonts w:ascii="Consolas" w:eastAsia="Times New Roman" w:hAnsi="Consolas" w:cs="Times New Roman"/>
+          <w:color w:val="EAF2F1"/>
+          <w:lang w:eastAsia="pt-PT"/>
+        </w:rPr>
+        <w:t>  </w:t>
+      </w:r>
+      <w:r>
+        <w:rPr>
+          <w:rFonts w:ascii="Consolas" w:eastAsia="Times New Roman" w:hAnsi="Consolas" w:cs="Times New Roman"/>
+          <w:color w:val="FF657A"/>
+          <w:lang w:eastAsia="pt-PT"/>
+        </w:rPr>
+        <w:t>ORDER BY</w:t>
+      </w:r>
+      <w:r>
+        <w:rPr>
+          <w:rFonts w:ascii="Consolas" w:eastAsia="Times New Roman" w:hAnsi="Consolas" w:cs="Times New Roman"/>
+          <w:color w:val="EAF2F1"/>
+          <w:lang w:eastAsia="pt-PT"/>
+        </w:rPr>
+        <w:t> </w:t>
+      </w:r>
+      <w:proofErr w:type="spellStart"/>
+      <w:r>
+        <w:rPr>
+          <w:rFonts w:ascii="Consolas" w:eastAsia="Times New Roman" w:hAnsi="Consolas" w:cs="Times New Roman"/>
+          <w:color w:val="EAF2F1"/>
+          <w:lang w:eastAsia="pt-PT"/>
+        </w:rPr>
+        <w:t>num_concelho</w:t>
+      </w:r>
+      <w:proofErr w:type="spellEnd"/>
+      <w:r>
+        <w:rPr>
+          <w:rFonts w:ascii="Consolas" w:eastAsia="Times New Roman" w:hAnsi="Consolas" w:cs="Times New Roman"/>
+          <w:color w:val="EAF2F1"/>
+          <w:lang w:eastAsia="pt-PT"/>
+        </w:rPr>
+        <w:t> </w:t>
+      </w:r>
+      <w:r>
+        <w:rPr>
+          <w:rFonts w:ascii="Consolas" w:eastAsia="Times New Roman" w:hAnsi="Consolas" w:cs="Times New Roman"/>
+          <w:color w:val="FF657A"/>
+          <w:lang w:eastAsia="pt-PT"/>
+        </w:rPr>
+        <w:t>ASC</w:t>
+      </w:r>
+    </w:p>
+    <w:p>
+      <w:pPr>
+        <w:shd w:val="clear" w:color="auto" w:fill="282A3A"/>
+        <w:suppressAutoHyphens w:val="0"/>
+        <w:spacing w:after="0" w:line="240" w:lineRule="auto"/>
+        <w:rPr>
+          <w:rFonts w:ascii="Consolas" w:eastAsia="Times New Roman" w:hAnsi="Consolas" w:cs="Times New Roman"/>
+          <w:color w:val="EAF2F1"/>
+          <w:lang w:eastAsia="pt-PT"/>
+        </w:rPr>
+      </w:pPr>
+      <w:r>
+        <w:rPr>
+          <w:rFonts w:ascii="Consolas" w:eastAsia="Times New Roman" w:hAnsi="Consolas" w:cs="Times New Roman"/>
+          <w:color w:val="EAF2F1"/>
+          <w:lang w:eastAsia="pt-PT"/>
+        </w:rPr>
+        <w:t>  )</w:t>
+      </w:r>
+    </w:p>
+    <w:p>
+      <w:pPr>
+        <w:shd w:val="clear" w:color="auto" w:fill="282A3A"/>
+        <w:suppressAutoHyphens w:val="0"/>
+        <w:spacing w:after="0" w:line="240" w:lineRule="auto"/>
+        <w:rPr>
+          <w:rFonts w:ascii="Consolas" w:eastAsia="Times New Roman" w:hAnsi="Consolas" w:cs="Times New Roman"/>
+          <w:color w:val="EAF2F1"/>
+          <w:lang w:eastAsia="pt-PT"/>
+        </w:rPr>
+      </w:pPr>
+    </w:p>
+    <w:p>
+      <w:pPr>
+        <w:shd w:val="clear" w:color="auto" w:fill="282A3A"/>
+        <w:suppressAutoHyphens w:val="0"/>
+        <w:spacing w:after="0" w:line="240" w:lineRule="auto"/>
+        <w:rPr>
+          <w:rFonts w:ascii="Consolas" w:eastAsia="Times New Roman" w:hAnsi="Consolas" w:cs="Times New Roman"/>
+          <w:color w:val="EAF2F1"/>
+          <w:lang w:eastAsia="pt-PT"/>
+        </w:rPr>
+      </w:pPr>
+      <w:r>
+        <w:rPr>
+          <w:rFonts w:ascii="Consolas" w:eastAsia="Times New Roman" w:hAnsi="Consolas" w:cs="Times New Roman"/>
+          <w:color w:val="EAF2F1"/>
+          <w:lang w:eastAsia="pt-PT"/>
+        </w:rPr>
+        <w:t>  </w:t>
+      </w:r>
+      <w:r>
+        <w:rPr>
+          <w:rFonts w:ascii="Consolas" w:eastAsia="Times New Roman" w:hAnsi="Consolas" w:cs="Times New Roman"/>
+          <w:color w:val="FF657A"/>
+          <w:lang w:eastAsia="pt-PT"/>
+        </w:rPr>
+        <w:t>SELECT</w:t>
+      </w:r>
+      <w:r>
+        <w:rPr>
+          <w:rFonts w:ascii="Consolas" w:eastAsia="Times New Roman" w:hAnsi="Consolas" w:cs="Times New Roman"/>
+          <w:color w:val="EAF2F1"/>
+          <w:lang w:eastAsia="pt-PT"/>
+        </w:rPr>
+        <w:t> </w:t>
+      </w:r>
+      <w:r>
+        <w:rPr>
+          <w:rFonts w:ascii="Consolas" w:eastAsia="Times New Roman" w:hAnsi="Consolas" w:cs="Times New Roman"/>
+          <w:color w:val="FF657A"/>
+          <w:lang w:eastAsia="pt-PT"/>
+        </w:rPr>
+        <w:t>*</w:t>
+      </w:r>
+    </w:p>
+    <w:p>
+      <w:pPr>
+        <w:shd w:val="clear" w:color="auto" w:fill="282A3A"/>
+        <w:suppressAutoHyphens w:val="0"/>
+        <w:spacing w:after="0" w:line="240" w:lineRule="auto"/>
+        <w:rPr>
+          <w:rFonts w:ascii="Consolas" w:eastAsia="Times New Roman" w:hAnsi="Consolas" w:cs="Times New Roman"/>
+          <w:color w:val="EAF2F1"/>
+          <w:lang w:eastAsia="pt-PT"/>
+        </w:rPr>
+      </w:pPr>
+      <w:r>
+        <w:rPr>
+          <w:rFonts w:ascii="Consolas" w:eastAsia="Times New Roman" w:hAnsi="Consolas" w:cs="Times New Roman"/>
+          <w:color w:val="EAF2F1"/>
+          <w:lang w:eastAsia="pt-PT"/>
+        </w:rPr>
+        <w:t>  </w:t>
+      </w:r>
+      <w:r>
+        <w:rPr>
+          <w:rFonts w:ascii="Consolas" w:eastAsia="Times New Roman" w:hAnsi="Consolas" w:cs="Times New Roman"/>
+          <w:color w:val="FF657A"/>
+          <w:lang w:eastAsia="pt-PT"/>
+        </w:rPr>
+        <w:t>FROM</w:t>
+      </w:r>
+      <w:r>
+        <w:rPr>
+          <w:rFonts w:ascii="Consolas" w:eastAsia="Times New Roman" w:hAnsi="Consolas" w:cs="Times New Roman"/>
+          <w:color w:val="EAF2F1"/>
+          <w:lang w:eastAsia="pt-PT"/>
+        </w:rPr>
+        <w:t> (</w:t>
+      </w:r>
+      <w:r>
+        <w:rPr>
+          <w:rFonts w:ascii="Consolas" w:eastAsia="Times New Roman" w:hAnsi="Consolas" w:cs="Times New Roman"/>
+          <w:color w:val="FF657A"/>
+          <w:lang w:eastAsia="pt-PT"/>
+        </w:rPr>
+        <w:t>SELECT</w:t>
+      </w:r>
+      <w:r>
+        <w:rPr>
+          <w:rFonts w:ascii="Consolas" w:eastAsia="Times New Roman" w:hAnsi="Consolas" w:cs="Times New Roman"/>
+          <w:color w:val="EAF2F1"/>
+          <w:lang w:eastAsia="pt-PT"/>
+        </w:rPr>
+        <w:t> num_concelho, num_doente </w:t>
+      </w:r>
+      <w:r>
+        <w:rPr>
+          <w:rFonts w:ascii="Consolas" w:eastAsia="Times New Roman" w:hAnsi="Consolas" w:cs="Times New Roman"/>
+          <w:color w:val="FF657A"/>
+          <w:lang w:eastAsia="pt-PT"/>
+        </w:rPr>
+        <w:t>as</w:t>
+      </w:r>
+      <w:r>
+        <w:rPr>
+          <w:rFonts w:ascii="Consolas" w:eastAsia="Times New Roman" w:hAnsi="Consolas" w:cs="Times New Roman"/>
+          <w:color w:val="EAF2F1"/>
+          <w:lang w:eastAsia="pt-PT"/>
+        </w:rPr>
+        <w:t> maxi_id, </w:t>
+      </w:r>
+      <w:r>
+        <w:rPr>
+          <w:rFonts w:ascii="Consolas" w:eastAsia="Times New Roman" w:hAnsi="Consolas" w:cs="Times New Roman"/>
+          <w:color w:val="FF657A"/>
+          <w:lang w:eastAsia="pt-PT"/>
+        </w:rPr>
+        <w:t>counter</w:t>
+      </w:r>
+      <w:r>
+        <w:rPr>
+          <w:rFonts w:ascii="Consolas" w:eastAsia="Times New Roman" w:hAnsi="Consolas" w:cs="Times New Roman"/>
+          <w:color w:val="EAF2F1"/>
+          <w:lang w:eastAsia="pt-PT"/>
+        </w:rPr>
+        <w:t> </w:t>
+      </w:r>
+      <w:r>
+        <w:rPr>
+          <w:rFonts w:ascii="Consolas" w:eastAsia="Times New Roman" w:hAnsi="Consolas" w:cs="Times New Roman"/>
+          <w:color w:val="FF657A"/>
+          <w:lang w:eastAsia="pt-PT"/>
+        </w:rPr>
+        <w:t>as</w:t>
+      </w:r>
+      <w:r>
+        <w:rPr>
+          <w:rFonts w:ascii="Consolas" w:eastAsia="Times New Roman" w:hAnsi="Consolas" w:cs="Times New Roman"/>
+          <w:color w:val="EAF2F1"/>
+          <w:lang w:eastAsia="pt-PT"/>
+        </w:rPr>
+        <w:t> maxi</w:t>
+      </w:r>
+    </w:p>
+    <w:p>
+      <w:pPr>
+        <w:shd w:val="clear" w:color="auto" w:fill="282A3A"/>
+        <w:suppressAutoHyphens w:val="0"/>
+        <w:spacing w:after="0" w:line="240" w:lineRule="auto"/>
+        <w:rPr>
+          <w:rFonts w:ascii="Consolas" w:eastAsia="Times New Roman" w:hAnsi="Consolas" w:cs="Times New Roman"/>
+          <w:color w:val="EAF2F1"/>
+          <w:lang w:val="en-US" w:eastAsia="pt-PT"/>
+        </w:rPr>
+      </w:pPr>
+      <w:r>
+        <w:rPr>
+          <w:rFonts w:ascii="Consolas" w:eastAsia="Times New Roman" w:hAnsi="Consolas" w:cs="Times New Roman"/>
+          <w:color w:val="EAF2F1"/>
+          <w:lang w:eastAsia="pt-PT"/>
+        </w:rPr>
+        <w:t>      </w:t>
+      </w:r>
+      <w:r>
+        <w:rPr>
+          <w:rFonts w:ascii="Consolas" w:eastAsia="Times New Roman" w:hAnsi="Consolas" w:cs="Times New Roman"/>
+          <w:color w:val="FF657A"/>
+          <w:lang w:val="en-US" w:eastAsia="pt-PT"/>
+        </w:rPr>
+        <w:t>FROM</w:t>
+      </w:r>
+      <w:r>
+        <w:rPr>
+          <w:rFonts w:ascii="Consolas" w:eastAsia="Times New Roman" w:hAnsi="Consolas" w:cs="Times New Roman"/>
+          <w:color w:val="EAF2F1"/>
+          <w:lang w:val="en-US" w:eastAsia="pt-PT"/>
+        </w:rPr>
+        <w:t> temp sub </w:t>
+      </w:r>
+    </w:p>
+    <w:p>
+      <w:pPr>
+        <w:shd w:val="clear" w:color="auto" w:fill="282A3A"/>
+        <w:suppressAutoHyphens w:val="0"/>
+        <w:spacing w:after="0" w:line="240" w:lineRule="auto"/>
+        <w:rPr>
+          <w:rFonts w:ascii="Consolas" w:eastAsia="Times New Roman" w:hAnsi="Consolas" w:cs="Times New Roman"/>
+          <w:color w:val="EAF2F1"/>
+          <w:lang w:val="en-US" w:eastAsia="pt-PT"/>
+        </w:rPr>
+      </w:pPr>
+      <w:r>
+        <w:rPr>
+          <w:rFonts w:ascii="Consolas" w:eastAsia="Times New Roman" w:hAnsi="Consolas" w:cs="Times New Roman"/>
+          <w:color w:val="EAF2F1"/>
+          <w:lang w:val="en-US" w:eastAsia="pt-PT"/>
+        </w:rPr>
+        <w:t>        </w:t>
+      </w:r>
+      <w:r>
+        <w:rPr>
+          <w:rFonts w:ascii="Consolas" w:eastAsia="Times New Roman" w:hAnsi="Consolas" w:cs="Times New Roman"/>
+          <w:color w:val="FF657A"/>
+          <w:lang w:val="en-US" w:eastAsia="pt-PT"/>
+        </w:rPr>
+        <w:t>NATURAL JOIN</w:t>
+      </w:r>
+      <w:r>
+        <w:rPr>
+          <w:rFonts w:ascii="Consolas" w:eastAsia="Times New Roman" w:hAnsi="Consolas" w:cs="Times New Roman"/>
+          <w:color w:val="EAF2F1"/>
+          <w:lang w:val="en-US" w:eastAsia="pt-PT"/>
+        </w:rPr>
+        <w:t> </w:t>
+      </w:r>
+    </w:p>
+    <w:p>
+      <w:pPr>
+        <w:shd w:val="clear" w:color="auto" w:fill="282A3A"/>
+        <w:suppressAutoHyphens w:val="0"/>
+        <w:spacing w:after="0" w:line="240" w:lineRule="auto"/>
+        <w:rPr>
+          <w:rFonts w:ascii="Consolas" w:eastAsia="Times New Roman" w:hAnsi="Consolas" w:cs="Times New Roman"/>
+          <w:color w:val="EAF2F1"/>
+          <w:lang w:val="en-US" w:eastAsia="pt-PT"/>
+        </w:rPr>
+      </w:pPr>
+      <w:r>
+        <w:rPr>
+          <w:rFonts w:ascii="Consolas" w:eastAsia="Times New Roman" w:hAnsi="Consolas" w:cs="Times New Roman"/>
+          <w:color w:val="EAF2F1"/>
+          <w:lang w:val="en-US" w:eastAsia="pt-PT"/>
+        </w:rPr>
+        <w:t>        (</w:t>
+      </w:r>
+      <w:r>
+        <w:rPr>
+          <w:rFonts w:ascii="Consolas" w:eastAsia="Times New Roman" w:hAnsi="Consolas" w:cs="Times New Roman"/>
+          <w:color w:val="FF657A"/>
+          <w:lang w:val="en-US" w:eastAsia="pt-PT"/>
+        </w:rPr>
+        <w:t>SELECT</w:t>
+      </w:r>
+      <w:r>
+        <w:rPr>
+          <w:rFonts w:ascii="Consolas" w:eastAsia="Times New Roman" w:hAnsi="Consolas" w:cs="Times New Roman"/>
+          <w:color w:val="EAF2F1"/>
+          <w:lang w:val="en-US" w:eastAsia="pt-PT"/>
+        </w:rPr>
+        <w:t> </w:t>
+      </w:r>
+      <w:proofErr w:type="spellStart"/>
+      <w:r>
+        <w:rPr>
+          <w:rFonts w:ascii="Consolas" w:eastAsia="Times New Roman" w:hAnsi="Consolas" w:cs="Times New Roman"/>
+          <w:color w:val="EAF2F1"/>
+          <w:lang w:val="en-US" w:eastAsia="pt-PT"/>
+        </w:rPr>
+        <w:t>num_</w:t>
+      </w:r>
+      <w:proofErr w:type="gramStart"/>
+      <w:r>
+        <w:rPr>
+          <w:rFonts w:ascii="Consolas" w:eastAsia="Times New Roman" w:hAnsi="Consolas" w:cs="Times New Roman"/>
+          <w:color w:val="EAF2F1"/>
+          <w:lang w:val="en-US" w:eastAsia="pt-PT"/>
+        </w:rPr>
+        <w:t>concelho,</w:t>
+      </w:r>
+      <w:r>
+        <w:rPr>
+          <w:rFonts w:ascii="Consolas" w:eastAsia="Times New Roman" w:hAnsi="Consolas" w:cs="Times New Roman"/>
+          <w:color w:val="BAD761"/>
+          <w:lang w:val="en-US" w:eastAsia="pt-PT"/>
+        </w:rPr>
+        <w:t>MAX</w:t>
+      </w:r>
+      <w:proofErr w:type="spellEnd"/>
+      <w:proofErr w:type="gramEnd"/>
+      <w:r>
+        <w:rPr>
+          <w:rFonts w:ascii="Consolas" w:eastAsia="Times New Roman" w:hAnsi="Consolas" w:cs="Times New Roman"/>
+          <w:color w:val="EAF2F1"/>
+          <w:lang w:val="en-US" w:eastAsia="pt-PT"/>
+        </w:rPr>
+        <w:t>(</w:t>
+      </w:r>
+      <w:proofErr w:type="spellStart"/>
+      <w:r>
+        <w:rPr>
+          <w:rFonts w:ascii="Consolas" w:eastAsia="Times New Roman" w:hAnsi="Consolas" w:cs="Times New Roman"/>
+          <w:color w:val="EAF2F1"/>
+          <w:lang w:val="en-US" w:eastAsia="pt-PT"/>
+        </w:rPr>
+        <w:t>sub.counter</w:t>
+      </w:r>
+      <w:proofErr w:type="spellEnd"/>
+      <w:r>
+        <w:rPr>
+          <w:rFonts w:ascii="Consolas" w:eastAsia="Times New Roman" w:hAnsi="Consolas" w:cs="Times New Roman"/>
+          <w:color w:val="EAF2F1"/>
+          <w:lang w:val="en-US" w:eastAsia="pt-PT"/>
+        </w:rPr>
+        <w:t>) </w:t>
+      </w:r>
+      <w:r>
+        <w:rPr>
+          <w:rFonts w:ascii="Consolas" w:eastAsia="Times New Roman" w:hAnsi="Consolas" w:cs="Times New Roman"/>
+          <w:color w:val="FF657A"/>
+          <w:lang w:val="en-US" w:eastAsia="pt-PT"/>
+        </w:rPr>
+        <w:t>as</w:t>
+      </w:r>
+      <w:r>
+        <w:rPr>
+          <w:rFonts w:ascii="Consolas" w:eastAsia="Times New Roman" w:hAnsi="Consolas" w:cs="Times New Roman"/>
+          <w:color w:val="EAF2F1"/>
+          <w:lang w:val="en-US" w:eastAsia="pt-PT"/>
+        </w:rPr>
+        <w:t> </w:t>
+      </w:r>
+      <w:r>
+        <w:rPr>
+          <w:rFonts w:ascii="Consolas" w:eastAsia="Times New Roman" w:hAnsi="Consolas" w:cs="Times New Roman"/>
+          <w:color w:val="FF657A"/>
+          <w:lang w:val="en-US" w:eastAsia="pt-PT"/>
+        </w:rPr>
+        <w:t>counter</w:t>
+      </w:r>
+      <w:r>
+        <w:rPr>
+          <w:rFonts w:ascii="Consolas" w:eastAsia="Times New Roman" w:hAnsi="Consolas" w:cs="Times New Roman"/>
+          <w:color w:val="EAF2F1"/>
+          <w:lang w:val="en-US" w:eastAsia="pt-PT"/>
+        </w:rPr>
+        <w:t> </w:t>
+      </w:r>
+    </w:p>
+    <w:p>
+      <w:pPr>
+        <w:shd w:val="clear" w:color="auto" w:fill="282A3A"/>
+        <w:suppressAutoHyphens w:val="0"/>
+        <w:spacing w:after="0" w:line="240" w:lineRule="auto"/>
+        <w:rPr>
+          <w:rFonts w:ascii="Consolas" w:eastAsia="Times New Roman" w:hAnsi="Consolas" w:cs="Times New Roman"/>
+          <w:color w:val="EAF2F1"/>
+          <w:lang w:val="en-US" w:eastAsia="pt-PT"/>
+        </w:rPr>
+      </w:pPr>
+      <w:r>
+        <w:rPr>
+          <w:rFonts w:ascii="Consolas" w:eastAsia="Times New Roman" w:hAnsi="Consolas" w:cs="Times New Roman"/>
+          <w:color w:val="EAF2F1"/>
+          <w:lang w:val="en-US" w:eastAsia="pt-PT"/>
+        </w:rPr>
+        <w:t>          </w:t>
+      </w:r>
+      <w:r>
+        <w:rPr>
+          <w:rFonts w:ascii="Consolas" w:eastAsia="Times New Roman" w:hAnsi="Consolas" w:cs="Times New Roman"/>
+          <w:color w:val="FF657A"/>
+          <w:lang w:val="en-US" w:eastAsia="pt-PT"/>
+        </w:rPr>
+        <w:t>FROM</w:t>
+      </w:r>
+      <w:r>
+        <w:rPr>
+          <w:rFonts w:ascii="Consolas" w:eastAsia="Times New Roman" w:hAnsi="Consolas" w:cs="Times New Roman"/>
+          <w:color w:val="EAF2F1"/>
+          <w:lang w:val="en-US" w:eastAsia="pt-PT"/>
+        </w:rPr>
+        <w:t> temp </w:t>
+      </w:r>
+      <w:proofErr w:type="gramStart"/>
+      <w:r>
+        <w:rPr>
+          <w:rFonts w:ascii="Consolas" w:eastAsia="Times New Roman" w:hAnsi="Consolas" w:cs="Times New Roman"/>
+          <w:color w:val="EAF2F1"/>
+          <w:lang w:val="en-US" w:eastAsia="pt-PT"/>
+        </w:rPr>
+        <w:t>sub </w:t>
+      </w:r>
+      <w:r>
+        <w:rPr>
+          <w:rFonts w:ascii="Consolas" w:eastAsia="Times New Roman" w:hAnsi="Consolas" w:cs="Times New Roman"/>
+          <w:color w:val="FF657A"/>
+          <w:lang w:val="en-US" w:eastAsia="pt-PT"/>
+        </w:rPr>
+        <w:t>GROUP</w:t>
+      </w:r>
+      <w:proofErr w:type="gramEnd"/>
+      <w:r>
+        <w:rPr>
+          <w:rFonts w:ascii="Consolas" w:eastAsia="Times New Roman" w:hAnsi="Consolas" w:cs="Times New Roman"/>
+          <w:color w:val="FF657A"/>
+          <w:lang w:val="en-US" w:eastAsia="pt-PT"/>
+        </w:rPr>
+        <w:t> BY</w:t>
+      </w:r>
+      <w:r>
+        <w:rPr>
+          <w:rFonts w:ascii="Consolas" w:eastAsia="Times New Roman" w:hAnsi="Consolas" w:cs="Times New Roman"/>
+          <w:color w:val="EAF2F1"/>
+          <w:lang w:val="en-US" w:eastAsia="pt-PT"/>
+        </w:rPr>
+        <w:t> </w:t>
+      </w:r>
+      <w:proofErr w:type="spellStart"/>
+      <w:r>
+        <w:rPr>
+          <w:rFonts w:ascii="Consolas" w:eastAsia="Times New Roman" w:hAnsi="Consolas" w:cs="Times New Roman"/>
+          <w:color w:val="EAF2F1"/>
+          <w:lang w:val="en-US" w:eastAsia="pt-PT"/>
+        </w:rPr>
+        <w:t>num_concelho</w:t>
+      </w:r>
+      <w:proofErr w:type="spellEnd"/>
+      <w:r>
+        <w:rPr>
+          <w:rFonts w:ascii="Consolas" w:eastAsia="Times New Roman" w:hAnsi="Consolas" w:cs="Times New Roman"/>
+          <w:color w:val="EAF2F1"/>
+          <w:lang w:val="en-US" w:eastAsia="pt-PT"/>
+        </w:rPr>
+        <w:t>) sub2) al</w:t>
+      </w:r>
+    </w:p>
+    <w:p>
+      <w:pPr>
+        <w:shd w:val="clear" w:color="auto" w:fill="282A3A"/>
+        <w:suppressAutoHyphens w:val="0"/>
+        <w:spacing w:after="0" w:line="240" w:lineRule="auto"/>
+        <w:rPr>
+          <w:rFonts w:ascii="Consolas" w:eastAsia="Times New Roman" w:hAnsi="Consolas" w:cs="Times New Roman"/>
+          <w:color w:val="EAF2F1"/>
+          <w:lang w:eastAsia="pt-PT"/>
+        </w:rPr>
+      </w:pPr>
+      <w:r>
+        <w:rPr>
+          <w:rFonts w:ascii="Consolas" w:eastAsia="Times New Roman" w:hAnsi="Consolas" w:cs="Times New Roman"/>
+          <w:color w:val="EAF2F1"/>
+          <w:lang w:val="en-US" w:eastAsia="pt-PT"/>
+        </w:rPr>
+        <w:t>    </w:t>
+      </w:r>
+      <w:r>
+        <w:rPr>
+          <w:rFonts w:ascii="Consolas" w:eastAsia="Times New Roman" w:hAnsi="Consolas" w:cs="Times New Roman"/>
+          <w:color w:val="FF657A"/>
+          <w:lang w:eastAsia="pt-PT"/>
+        </w:rPr>
+        <w:t>NATURAL JOIN</w:t>
+      </w:r>
+      <w:r>
+        <w:rPr>
+          <w:rFonts w:ascii="Consolas" w:eastAsia="Times New Roman" w:hAnsi="Consolas" w:cs="Times New Roman"/>
+          <w:color w:val="EAF2F1"/>
+          <w:lang w:eastAsia="pt-PT"/>
+        </w:rPr>
+        <w:t> (</w:t>
+      </w:r>
+      <w:r>
+        <w:rPr>
+          <w:rFonts w:ascii="Consolas" w:eastAsia="Times New Roman" w:hAnsi="Consolas" w:cs="Times New Roman"/>
+          <w:color w:val="FF657A"/>
+          <w:lang w:eastAsia="pt-PT"/>
+        </w:rPr>
+        <w:t>SELECT</w:t>
+      </w:r>
+      <w:r>
+        <w:rPr>
+          <w:rFonts w:ascii="Consolas" w:eastAsia="Times New Roman" w:hAnsi="Consolas" w:cs="Times New Roman"/>
+          <w:color w:val="EAF2F1"/>
+          <w:lang w:eastAsia="pt-PT"/>
+        </w:rPr>
+        <w:t> num_concelho, num_doente </w:t>
+      </w:r>
+      <w:r>
+        <w:rPr>
+          <w:rFonts w:ascii="Consolas" w:eastAsia="Times New Roman" w:hAnsi="Consolas" w:cs="Times New Roman"/>
+          <w:color w:val="FF657A"/>
+          <w:lang w:eastAsia="pt-PT"/>
+        </w:rPr>
+        <w:t>as</w:t>
+      </w:r>
+      <w:r>
+        <w:rPr>
+          <w:rFonts w:ascii="Consolas" w:eastAsia="Times New Roman" w:hAnsi="Consolas" w:cs="Times New Roman"/>
+          <w:color w:val="EAF2F1"/>
+          <w:lang w:eastAsia="pt-PT"/>
+        </w:rPr>
+        <w:t> minimo_id, </w:t>
+      </w:r>
+      <w:r>
+        <w:rPr>
+          <w:rFonts w:ascii="Consolas" w:eastAsia="Times New Roman" w:hAnsi="Consolas" w:cs="Times New Roman"/>
+          <w:color w:val="FF657A"/>
+          <w:lang w:eastAsia="pt-PT"/>
+        </w:rPr>
+        <w:t>counter</w:t>
+      </w:r>
+      <w:r>
+        <w:rPr>
+          <w:rFonts w:ascii="Consolas" w:eastAsia="Times New Roman" w:hAnsi="Consolas" w:cs="Times New Roman"/>
+          <w:color w:val="EAF2F1"/>
+          <w:lang w:eastAsia="pt-PT"/>
+        </w:rPr>
+        <w:t> </w:t>
+      </w:r>
+      <w:r>
+        <w:rPr>
+          <w:rFonts w:ascii="Consolas" w:eastAsia="Times New Roman" w:hAnsi="Consolas" w:cs="Times New Roman"/>
+          <w:color w:val="FF657A"/>
+          <w:lang w:eastAsia="pt-PT"/>
+        </w:rPr>
+        <w:t>as</w:t>
+      </w:r>
+      <w:r>
+        <w:rPr>
+          <w:rFonts w:ascii="Consolas" w:eastAsia="Times New Roman" w:hAnsi="Consolas" w:cs="Times New Roman"/>
+          <w:color w:val="EAF2F1"/>
+          <w:lang w:eastAsia="pt-PT"/>
+        </w:rPr>
+        <w:t> mini</w:t>
+      </w:r>
+    </w:p>
+    <w:p>
+      <w:pPr>
+        <w:shd w:val="clear" w:color="auto" w:fill="282A3A"/>
+        <w:suppressAutoHyphens w:val="0"/>
+        <w:spacing w:after="0" w:line="240" w:lineRule="auto"/>
+        <w:rPr>
+          <w:rFonts w:ascii="Consolas" w:eastAsia="Times New Roman" w:hAnsi="Consolas" w:cs="Times New Roman"/>
+          <w:color w:val="EAF2F1"/>
+          <w:lang w:val="en-US" w:eastAsia="pt-PT"/>
+        </w:rPr>
+      </w:pPr>
+      <w:r>
+        <w:rPr>
+          <w:rFonts w:ascii="Consolas" w:eastAsia="Times New Roman" w:hAnsi="Consolas" w:cs="Times New Roman"/>
+          <w:color w:val="EAF2F1"/>
+          <w:lang w:eastAsia="pt-PT"/>
+        </w:rPr>
+        <w:t>      </w:t>
+      </w:r>
+      <w:r>
+        <w:rPr>
+          <w:rFonts w:ascii="Consolas" w:eastAsia="Times New Roman" w:hAnsi="Consolas" w:cs="Times New Roman"/>
+          <w:color w:val="FF657A"/>
+          <w:lang w:val="en-US" w:eastAsia="pt-PT"/>
+        </w:rPr>
+        <w:t>FROM</w:t>
+      </w:r>
+      <w:r>
+        <w:rPr>
+          <w:rFonts w:ascii="Consolas" w:eastAsia="Times New Roman" w:hAnsi="Consolas" w:cs="Times New Roman"/>
+          <w:color w:val="EAF2F1"/>
+          <w:lang w:val="en-US" w:eastAsia="pt-PT"/>
+        </w:rPr>
+        <w:t> temp sub </w:t>
+      </w:r>
+    </w:p>
+    <w:p>
+      <w:pPr>
+        <w:shd w:val="clear" w:color="auto" w:fill="282A3A"/>
+        <w:suppressAutoHyphens w:val="0"/>
+        <w:spacing w:after="0" w:line="240" w:lineRule="auto"/>
+        <w:rPr>
+          <w:rFonts w:ascii="Consolas" w:eastAsia="Times New Roman" w:hAnsi="Consolas" w:cs="Times New Roman"/>
+          <w:color w:val="EAF2F1"/>
+          <w:lang w:val="en-US" w:eastAsia="pt-PT"/>
+        </w:rPr>
+      </w:pPr>
+      <w:r>
+        <w:rPr>
+          <w:rFonts w:ascii="Consolas" w:eastAsia="Times New Roman" w:hAnsi="Consolas" w:cs="Times New Roman"/>
+          <w:color w:val="EAF2F1"/>
+          <w:lang w:val="en-US" w:eastAsia="pt-PT"/>
+        </w:rPr>
+        <w:t>        </w:t>
+      </w:r>
+      <w:r>
+        <w:rPr>
+          <w:rFonts w:ascii="Consolas" w:eastAsia="Times New Roman" w:hAnsi="Consolas" w:cs="Times New Roman"/>
+          <w:color w:val="FF657A"/>
+          <w:lang w:val="en-US" w:eastAsia="pt-PT"/>
+        </w:rPr>
+        <w:t>NATURAL JOIN</w:t>
+      </w:r>
+      <w:r>
+        <w:rPr>
+          <w:rFonts w:ascii="Consolas" w:eastAsia="Times New Roman" w:hAnsi="Consolas" w:cs="Times New Roman"/>
+          <w:color w:val="EAF2F1"/>
+          <w:lang w:val="en-US" w:eastAsia="pt-PT"/>
+        </w:rPr>
+        <w:t> </w:t>
+      </w:r>
+    </w:p>
+    <w:p>
+      <w:pPr>
+        <w:shd w:val="clear" w:color="auto" w:fill="282A3A"/>
+        <w:suppressAutoHyphens w:val="0"/>
+        <w:spacing w:after="0" w:line="240" w:lineRule="auto"/>
+        <w:rPr>
+          <w:rFonts w:ascii="Consolas" w:eastAsia="Times New Roman" w:hAnsi="Consolas" w:cs="Times New Roman"/>
+          <w:color w:val="EAF2F1"/>
+          <w:lang w:val="en-US" w:eastAsia="pt-PT"/>
+        </w:rPr>
+      </w:pPr>
+      <w:r>
+        <w:rPr>
+          <w:rFonts w:ascii="Consolas" w:eastAsia="Times New Roman" w:hAnsi="Consolas" w:cs="Times New Roman"/>
+          <w:color w:val="EAF2F1"/>
+          <w:lang w:val="en-US" w:eastAsia="pt-PT"/>
+        </w:rPr>
+        <w:t>        (</w:t>
+      </w:r>
+      <w:r>
+        <w:rPr>
+          <w:rFonts w:ascii="Consolas" w:eastAsia="Times New Roman" w:hAnsi="Consolas" w:cs="Times New Roman"/>
+          <w:color w:val="FF657A"/>
+          <w:lang w:val="en-US" w:eastAsia="pt-PT"/>
+        </w:rPr>
+        <w:t>SELECT</w:t>
+      </w:r>
+      <w:r>
+        <w:rPr>
+          <w:rFonts w:ascii="Consolas" w:eastAsia="Times New Roman" w:hAnsi="Consolas" w:cs="Times New Roman"/>
+          <w:color w:val="EAF2F1"/>
+          <w:lang w:val="en-US" w:eastAsia="pt-PT"/>
+        </w:rPr>
+        <w:t> </w:t>
+      </w:r>
+      <w:proofErr w:type="spellStart"/>
+      <w:r>
+        <w:rPr>
+          <w:rFonts w:ascii="Consolas" w:eastAsia="Times New Roman" w:hAnsi="Consolas" w:cs="Times New Roman"/>
+          <w:color w:val="EAF2F1"/>
+          <w:lang w:val="en-US" w:eastAsia="pt-PT"/>
+        </w:rPr>
+        <w:t>num_</w:t>
+      </w:r>
+      <w:proofErr w:type="gramStart"/>
+      <w:r>
+        <w:rPr>
+          <w:rFonts w:ascii="Consolas" w:eastAsia="Times New Roman" w:hAnsi="Consolas" w:cs="Times New Roman"/>
+          <w:color w:val="EAF2F1"/>
+          <w:lang w:val="en-US" w:eastAsia="pt-PT"/>
+        </w:rPr>
+        <w:t>concelho,</w:t>
+      </w:r>
+      <w:r>
+        <w:rPr>
+          <w:rFonts w:ascii="Consolas" w:eastAsia="Times New Roman" w:hAnsi="Consolas" w:cs="Times New Roman"/>
+          <w:color w:val="BAD761"/>
+          <w:lang w:val="en-US" w:eastAsia="pt-PT"/>
+        </w:rPr>
+        <w:t>MIN</w:t>
+      </w:r>
+      <w:proofErr w:type="spellEnd"/>
+      <w:proofErr w:type="gramEnd"/>
+      <w:r>
+        <w:rPr>
+          <w:rFonts w:ascii="Consolas" w:eastAsia="Times New Roman" w:hAnsi="Consolas" w:cs="Times New Roman"/>
+          <w:color w:val="EAF2F1"/>
+          <w:lang w:val="en-US" w:eastAsia="pt-PT"/>
+        </w:rPr>
+        <w:t>(</w:t>
+      </w:r>
+      <w:proofErr w:type="spellStart"/>
+      <w:r>
+        <w:rPr>
+          <w:rFonts w:ascii="Consolas" w:eastAsia="Times New Roman" w:hAnsi="Consolas" w:cs="Times New Roman"/>
+          <w:color w:val="EAF2F1"/>
+          <w:lang w:val="en-US" w:eastAsia="pt-PT"/>
+        </w:rPr>
+        <w:t>sub.counter</w:t>
+      </w:r>
+      <w:proofErr w:type="spellEnd"/>
+      <w:r>
+        <w:rPr>
+          <w:rFonts w:ascii="Consolas" w:eastAsia="Times New Roman" w:hAnsi="Consolas" w:cs="Times New Roman"/>
+          <w:color w:val="EAF2F1"/>
+          <w:lang w:val="en-US" w:eastAsia="pt-PT"/>
+        </w:rPr>
+        <w:t>) </w:t>
+      </w:r>
+      <w:r>
+        <w:rPr>
+          <w:rFonts w:ascii="Consolas" w:eastAsia="Times New Roman" w:hAnsi="Consolas" w:cs="Times New Roman"/>
+          <w:color w:val="FF657A"/>
+          <w:lang w:val="en-US" w:eastAsia="pt-PT"/>
+        </w:rPr>
+        <w:t>as</w:t>
+      </w:r>
+      <w:r>
+        <w:rPr>
+          <w:rFonts w:ascii="Consolas" w:eastAsia="Times New Roman" w:hAnsi="Consolas" w:cs="Times New Roman"/>
+          <w:color w:val="EAF2F1"/>
+          <w:lang w:val="en-US" w:eastAsia="pt-PT"/>
+        </w:rPr>
+        <w:t> </w:t>
+      </w:r>
+      <w:r>
+        <w:rPr>
+          <w:rFonts w:ascii="Consolas" w:eastAsia="Times New Roman" w:hAnsi="Consolas" w:cs="Times New Roman"/>
+          <w:color w:val="FF657A"/>
+          <w:lang w:val="en-US" w:eastAsia="pt-PT"/>
+        </w:rPr>
+        <w:t>counter</w:t>
+      </w:r>
+      <w:r>
+        <w:rPr>
+          <w:rFonts w:ascii="Consolas" w:eastAsia="Times New Roman" w:hAnsi="Consolas" w:cs="Times New Roman"/>
+          <w:color w:val="EAF2F1"/>
+          <w:lang w:val="en-US" w:eastAsia="pt-PT"/>
+        </w:rPr>
+        <w:t> </w:t>
+      </w:r>
+    </w:p>
+    <w:p>
+      <w:pPr>
+        <w:shd w:val="clear" w:color="auto" w:fill="282A3A"/>
+        <w:suppressAutoHyphens w:val="0"/>
+        <w:spacing w:after="0" w:line="240" w:lineRule="auto"/>
+        <w:rPr>
+          <w:rFonts w:ascii="Consolas" w:eastAsia="Times New Roman" w:hAnsi="Consolas" w:cs="Times New Roman"/>
+          <w:color w:val="EAF2F1"/>
+          <w:lang w:val="en-US" w:eastAsia="pt-PT"/>
+        </w:rPr>
+      </w:pPr>
+      <w:r>
+        <w:rPr>
+          <w:rFonts w:ascii="Consolas" w:eastAsia="Times New Roman" w:hAnsi="Consolas" w:cs="Times New Roman"/>
+          <w:color w:val="EAF2F1"/>
+          <w:lang w:val="en-US" w:eastAsia="pt-PT"/>
+        </w:rPr>
+        <w:t>            </w:t>
+      </w:r>
+      <w:r>
+        <w:rPr>
+          <w:rFonts w:ascii="Consolas" w:eastAsia="Times New Roman" w:hAnsi="Consolas" w:cs="Times New Roman"/>
+          <w:color w:val="FF657A"/>
+          <w:lang w:val="en-US" w:eastAsia="pt-PT"/>
+        </w:rPr>
+        <w:t>FROM</w:t>
+      </w:r>
+      <w:r>
+        <w:rPr>
+          <w:rFonts w:ascii="Consolas" w:eastAsia="Times New Roman" w:hAnsi="Consolas" w:cs="Times New Roman"/>
+          <w:color w:val="EAF2F1"/>
+          <w:lang w:val="en-US" w:eastAsia="pt-PT"/>
+        </w:rPr>
+        <w:t> temp </w:t>
+      </w:r>
+      <w:proofErr w:type="gramStart"/>
+      <w:r>
+        <w:rPr>
+          <w:rFonts w:ascii="Consolas" w:eastAsia="Times New Roman" w:hAnsi="Consolas" w:cs="Times New Roman"/>
+          <w:color w:val="EAF2F1"/>
+          <w:lang w:val="en-US" w:eastAsia="pt-PT"/>
+        </w:rPr>
+        <w:t>sub </w:t>
+      </w:r>
+      <w:r>
+        <w:rPr>
+          <w:rFonts w:ascii="Consolas" w:eastAsia="Times New Roman" w:hAnsi="Consolas" w:cs="Times New Roman"/>
+          <w:color w:val="FF657A"/>
+          <w:lang w:val="en-US" w:eastAsia="pt-PT"/>
+        </w:rPr>
+        <w:t>GROUP</w:t>
+      </w:r>
+      <w:proofErr w:type="gramEnd"/>
+      <w:r>
+        <w:rPr>
+          <w:rFonts w:ascii="Consolas" w:eastAsia="Times New Roman" w:hAnsi="Consolas" w:cs="Times New Roman"/>
+          <w:color w:val="FF657A"/>
+          <w:lang w:val="en-US" w:eastAsia="pt-PT"/>
+        </w:rPr>
+        <w:t> BY</w:t>
+      </w:r>
+      <w:r>
+        <w:rPr>
+          <w:rFonts w:ascii="Consolas" w:eastAsia="Times New Roman" w:hAnsi="Consolas" w:cs="Times New Roman"/>
+          <w:color w:val="EAF2F1"/>
+          <w:lang w:val="en-US" w:eastAsia="pt-PT"/>
+        </w:rPr>
+        <w:t> </w:t>
+      </w:r>
+      <w:proofErr w:type="spellStart"/>
+      <w:r>
+        <w:rPr>
+          <w:rFonts w:ascii="Consolas" w:eastAsia="Times New Roman" w:hAnsi="Consolas" w:cs="Times New Roman"/>
+          <w:color w:val="EAF2F1"/>
+          <w:lang w:val="en-US" w:eastAsia="pt-PT"/>
+        </w:rPr>
+        <w:t>num_concelho</w:t>
+      </w:r>
+      <w:proofErr w:type="spellEnd"/>
+      <w:r>
+        <w:rPr>
+          <w:rFonts w:ascii="Consolas" w:eastAsia="Times New Roman" w:hAnsi="Consolas" w:cs="Times New Roman"/>
+          <w:color w:val="EAF2F1"/>
+          <w:lang w:val="en-US" w:eastAsia="pt-PT"/>
+        </w:rPr>
+        <w:t>) sub2) al2</w:t>
+      </w:r>
+    </w:p>
+    <w:p>
+      <w:pPr>
+        <w:shd w:val="clear" w:color="auto" w:fill="282A3A"/>
+        <w:suppressAutoHyphens w:val="0"/>
+        <w:spacing w:after="0" w:line="240" w:lineRule="auto"/>
+        <w:rPr>
+          <w:rFonts w:ascii="Consolas" w:eastAsia="Times New Roman" w:hAnsi="Consolas" w:cs="Times New Roman"/>
+          <w:color w:val="FF657A"/>
+          <w:lang w:eastAsia="pt-PT"/>
+        </w:rPr>
+      </w:pPr>
+      <w:r>
+        <w:rPr>
+          <w:rFonts w:ascii="Consolas" w:eastAsia="Times New Roman" w:hAnsi="Consolas" w:cs="Times New Roman"/>
+          <w:color w:val="EAF2F1"/>
+          <w:lang w:val="en-US" w:eastAsia="pt-PT"/>
+        </w:rPr>
+        <w:t>  </w:t>
+      </w:r>
+      <w:r>
+        <w:rPr>
+          <w:rFonts w:ascii="Consolas" w:eastAsia="Times New Roman" w:hAnsi="Consolas" w:cs="Times New Roman"/>
+          <w:color w:val="FF657A"/>
+          <w:lang w:eastAsia="pt-PT"/>
+        </w:rPr>
+        <w:t>ORDER BY</w:t>
+      </w:r>
+      <w:r>
+        <w:rPr>
+          <w:rFonts w:ascii="Consolas" w:eastAsia="Times New Roman" w:hAnsi="Consolas" w:cs="Times New Roman"/>
+          <w:color w:val="EAF2F1"/>
+          <w:lang w:eastAsia="pt-PT"/>
+        </w:rPr>
+        <w:t> </w:t>
+      </w:r>
+      <w:proofErr w:type="spellStart"/>
+      <w:r>
+        <w:rPr>
+          <w:rFonts w:ascii="Consolas" w:eastAsia="Times New Roman" w:hAnsi="Consolas" w:cs="Times New Roman"/>
+          <w:color w:val="EAF2F1"/>
+          <w:lang w:eastAsia="pt-PT"/>
+        </w:rPr>
+        <w:t>num_concelho</w:t>
+      </w:r>
+      <w:proofErr w:type="spellEnd"/>
+      <w:r>
+        <w:rPr>
+          <w:rFonts w:ascii="Consolas" w:eastAsia="Times New Roman" w:hAnsi="Consolas" w:cs="Times New Roman"/>
+          <w:color w:val="EAF2F1"/>
+          <w:lang w:eastAsia="pt-PT"/>
+        </w:rPr>
+        <w:t> </w:t>
+      </w:r>
+      <w:r>
+        <w:rPr>
+          <w:rFonts w:ascii="Consolas" w:eastAsia="Times New Roman" w:hAnsi="Consolas" w:cs="Times New Roman"/>
+          <w:color w:val="FF657A"/>
+          <w:lang w:eastAsia="pt-PT"/>
+        </w:rPr>
+        <w:t>ASC</w:t>
+      </w:r>
+      <w:r>
+        <w:rPr>
+          <w:rFonts w:ascii="Consolas" w:eastAsia="Times New Roman" w:hAnsi="Consolas" w:cs="Times New Roman"/>
+          <w:color w:val="EAF2F1"/>
+          <w:lang w:eastAsia="pt-PT"/>
+        </w:rPr>
+        <w:t>, maxi </w:t>
+      </w:r>
+      <w:r>
+        <w:rPr>
+          <w:rFonts w:ascii="Consolas" w:eastAsia="Times New Roman" w:hAnsi="Consolas" w:cs="Times New Roman"/>
+          <w:color w:val="FF657A"/>
+          <w:lang w:eastAsia="pt-PT"/>
+        </w:rPr>
+        <w:t>DESC</w:t>
+      </w:r>
+      <w:r>
+        <w:rPr>
+          <w:rFonts w:ascii="Consolas" w:eastAsia="Times New Roman" w:hAnsi="Consolas" w:cs="Times New Roman"/>
+          <w:color w:val="EAF2F1"/>
+          <w:lang w:eastAsia="pt-PT"/>
+        </w:rPr>
+        <w:t>, mini </w:t>
+      </w:r>
+      <w:r>
+        <w:rPr>
+          <w:rFonts w:ascii="Consolas" w:eastAsia="Times New Roman" w:hAnsi="Consolas" w:cs="Times New Roman"/>
+          <w:color w:val="FF657A"/>
+          <w:lang w:eastAsia="pt-PT"/>
+        </w:rPr>
+        <w:t>DESC</w:t>
+      </w:r>
+      <w:r>
+        <w:rPr>
+          <w:rFonts w:ascii="Consolas" w:eastAsia="Times New Roman" w:hAnsi="Consolas" w:cs="Times New Roman"/>
+          <w:color w:val="FF657A"/>
+          <w:lang w:eastAsia="pt-PT"/>
+        </w:rPr>
+        <w:t>;</w:t>
+      </w:r>
+    </w:p>
+    <w:p>
+      <w:pPr>
+        <w:shd w:val="clear" w:color="auto" w:fill="282A3A"/>
+        <w:suppressAutoHyphens w:val="0"/>
+        <w:spacing w:after="0" w:line="240" w:lineRule="auto"/>
+        <w:rPr>
+          <w:rFonts w:ascii="Consolas" w:eastAsia="Times New Roman" w:hAnsi="Consolas" w:cs="Times New Roman"/>
+          <w:color w:val="EAF2F1"/>
+          <w:lang w:eastAsia="pt-PT"/>
+        </w:rPr>
+      </w:pPr>
+    </w:p>
+    <w:p>
+      <w:pPr>
+        <w:jc w:val="both"/>
+        <w:rPr>
+          <w:rFonts w:eastAsia="Times New Roman" w:cstheme="minorHAnsi"/>
+          <w:color w:val="444444"/>
+          <w:sz w:val="24"/>
+          <w:szCs w:val="28"/>
+          <w:lang w:eastAsia="pt-PT"/>
+        </w:rPr>
+      </w:pPr>
+    </w:p>
+    <w:p>
+      <w:pPr>
+        <w:jc w:val="both"/>
+        <w:rPr>
+          <w:rFonts w:eastAsia="Times New Roman" w:cstheme="minorHAnsi"/>
+          <w:color w:val="444444"/>
+          <w:sz w:val="24"/>
+          <w:szCs w:val="28"/>
+          <w:lang w:eastAsia="pt-PT"/>
+        </w:rPr>
+      </w:pPr>
     </w:p>
     <w:sectPr>
       <w:footerReference w:type="default" r:id="rId7"/>

</xml_diff>